<commit_message>
Finished the encryption algorithm 100%
</commit_message>
<xml_diff>
--- a/Development log.docx
+++ b/Development log.docx
@@ -47,17 +47,874 @@
       </w:r>
     </w:p>
     <w:p>
-      <w:r>
-        <w:t>Week of 29</w:t>
-      </w:r>
-      <w:r>
+      <w:pPr>
         <w:rPr>
-          <w:vertAlign w:val="superscript"/>
+          <w:b/>
+          <w:bCs/>
+          <w:sz w:val="28"/>
+          <w:szCs w:val="28"/>
+          <w:u w:val="single"/>
         </w:rPr>
-        <w:t>th</w:t>
-      </w:r>
-      <w:r>
-        <w:t xml:space="preserve"> of September:</w:t>
+      </w:pPr>
+      <w:r>
+        <w:rPr>
+          <w:b/>
+          <w:bCs/>
+          <w:sz w:val="28"/>
+          <w:szCs w:val="28"/>
+          <w:u w:val="single"/>
+        </w:rPr>
+        <w:t>Encryption Stage:</w:t>
+      </w:r>
+    </w:p>
+    <w:p>
+      <w:r>
+        <w:t>In this stage I will develop the encryption algorithm</w:t>
+      </w:r>
+      <w:r>
+        <w:t xml:space="preserve">, which I have based on the Advance Encryption Standard as well as </w:t>
+      </w:r>
+      <w:r>
+        <w:t xml:space="preserve">another algorithm on top of that to add entropy to the encryption. The goal for this is to develop an encryption algorithm that can consistently output an at least 50% efficiency encrypted </w:t>
+      </w:r>
+      <w:r>
+        <w:t>output.</w:t>
+      </w:r>
+    </w:p>
+    <w:p/>
+    <w:p>
+      <w:pPr>
+        <w:rPr>
+          <w:b/>
+          <w:bCs/>
+          <w:sz w:val="28"/>
+          <w:szCs w:val="28"/>
+        </w:rPr>
+      </w:pPr>
+      <w:r>
+        <w:rPr>
+          <w:b/>
+          <w:bCs/>
+          <w:sz w:val="28"/>
+          <w:szCs w:val="28"/>
+        </w:rPr>
+        <w:t>Data dictionary:</w:t>
+      </w:r>
+    </w:p>
+    <w:tbl>
+      <w:tblPr>
+        <w:tblStyle w:val="TableGrid"/>
+        <w:tblW w:w="0" w:type="auto"/>
+        <w:tblLook w:val="04A0" w:firstRow="1" w:lastRow="0" w:firstColumn="1" w:lastColumn="0" w:noHBand="0" w:noVBand="1"/>
+      </w:tblPr>
+      <w:tblGrid>
+        <w:gridCol w:w="1611"/>
+        <w:gridCol w:w="1266"/>
+        <w:gridCol w:w="1326"/>
+        <w:gridCol w:w="5012"/>
+      </w:tblGrid>
+      <w:tr>
+        <w:tc>
+          <w:tcPr>
+            <w:tcW w:w="1611" w:type="dxa"/>
+          </w:tcPr>
+          <w:p>
+            <w:r>
+              <w:t>Name</w:t>
+            </w:r>
+          </w:p>
+        </w:tc>
+        <w:tc>
+          <w:tcPr>
+            <w:tcW w:w="1266" w:type="dxa"/>
+          </w:tcPr>
+          <w:p>
+            <w:r>
+              <w:t>Type</w:t>
+            </w:r>
+          </w:p>
+        </w:tc>
+        <w:tc>
+          <w:tcPr>
+            <w:tcW w:w="1326" w:type="dxa"/>
+          </w:tcPr>
+          <w:p>
+            <w:r>
+              <w:t>Size</w:t>
+            </w:r>
+          </w:p>
+        </w:tc>
+        <w:tc>
+          <w:tcPr>
+            <w:tcW w:w="5012" w:type="dxa"/>
+          </w:tcPr>
+          <w:p>
+            <w:r>
+              <w:t>Use</w:t>
+            </w:r>
+          </w:p>
+        </w:tc>
+      </w:tr>
+      <w:tr>
+        <w:tc>
+          <w:tcPr>
+            <w:tcW w:w="1611" w:type="dxa"/>
+          </w:tcPr>
+          <w:p>
+            <w:r>
+              <w:t>Message</w:t>
+            </w:r>
+          </w:p>
+        </w:tc>
+        <w:tc>
+          <w:tcPr>
+            <w:tcW w:w="1266" w:type="dxa"/>
+          </w:tcPr>
+          <w:p>
+            <w:r>
+              <w:t>String</w:t>
+            </w:r>
+          </w:p>
+        </w:tc>
+        <w:tc>
+          <w:tcPr>
+            <w:tcW w:w="1326" w:type="dxa"/>
+          </w:tcPr>
+          <w:p>
+            <w:r>
+              <w:t xml:space="preserve">16 characters </w:t>
+            </w:r>
+          </w:p>
+        </w:tc>
+        <w:tc>
+          <w:tcPr>
+            <w:tcW w:w="5012" w:type="dxa"/>
+          </w:tcPr>
+          <w:p>
+            <w:r>
+              <w:t>To take the input from the user.</w:t>
+            </w:r>
+          </w:p>
+        </w:tc>
+      </w:tr>
+      <w:tr>
+        <w:tc>
+          <w:tcPr>
+            <w:tcW w:w="1611" w:type="dxa"/>
+          </w:tcPr>
+          <w:p>
+            <w:proofErr w:type="spellStart"/>
+            <w:r>
+              <w:t>SBox</w:t>
+            </w:r>
+            <w:proofErr w:type="spellEnd"/>
+          </w:p>
+        </w:tc>
+        <w:tc>
+          <w:tcPr>
+            <w:tcW w:w="1266" w:type="dxa"/>
+          </w:tcPr>
+          <w:p>
+            <w:r>
+              <w:t>Integer Array</w:t>
+            </w:r>
+          </w:p>
+        </w:tc>
+        <w:tc>
+          <w:tcPr>
+            <w:tcW w:w="1326" w:type="dxa"/>
+          </w:tcPr>
+          <w:p>
+            <w:r>
+              <w:t>16 x 10 integers</w:t>
+            </w:r>
+          </w:p>
+        </w:tc>
+        <w:tc>
+          <w:tcPr>
+            <w:tcW w:w="5012" w:type="dxa"/>
+          </w:tcPr>
+          <w:p>
+            <w:r>
+              <w:t xml:space="preserve">To store </w:t>
+            </w:r>
+            <w:r>
+              <w:t>wh</w:t>
+            </w:r>
+            <w:r>
+              <w:t>ere each index is sent during the first round of encryption.</w:t>
+            </w:r>
+          </w:p>
+        </w:tc>
+      </w:tr>
+      <w:tr>
+        <w:tc>
+          <w:tcPr>
+            <w:tcW w:w="1611" w:type="dxa"/>
+          </w:tcPr>
+          <w:p>
+            <w:proofErr w:type="spellStart"/>
+            <w:r>
+              <w:t>CRbox</w:t>
+            </w:r>
+            <w:proofErr w:type="spellEnd"/>
+          </w:p>
+        </w:tc>
+        <w:tc>
+          <w:tcPr>
+            <w:tcW w:w="1266" w:type="dxa"/>
+          </w:tcPr>
+          <w:p>
+            <w:r>
+              <w:t>Integer Array</w:t>
+            </w:r>
+          </w:p>
+        </w:tc>
+        <w:tc>
+          <w:tcPr>
+            <w:tcW w:w="1326" w:type="dxa"/>
+          </w:tcPr>
+          <w:p>
+            <w:r>
+              <w:t xml:space="preserve">4 x 4 </w:t>
+            </w:r>
+            <w:r>
+              <w:t>i</w:t>
+            </w:r>
+            <w:r>
+              <w:t xml:space="preserve">ntegers </w:t>
+            </w:r>
+          </w:p>
+        </w:tc>
+        <w:tc>
+          <w:tcPr>
+            <w:tcW w:w="5012" w:type="dxa"/>
+          </w:tcPr>
+          <w:p>
+            <w:r>
+              <w:t xml:space="preserve">To store where each index is sent during the </w:t>
+            </w:r>
+            <w:r>
+              <w:t>second</w:t>
+            </w:r>
+            <w:r>
+              <w:t xml:space="preserve"> round of encryption.</w:t>
+            </w:r>
+          </w:p>
+        </w:tc>
+      </w:tr>
+      <w:tr>
+        <w:tc>
+          <w:tcPr>
+            <w:tcW w:w="1611" w:type="dxa"/>
+          </w:tcPr>
+          <w:p>
+            <w:proofErr w:type="spellStart"/>
+            <w:r>
+              <w:t>NewArray</w:t>
+            </w:r>
+            <w:proofErr w:type="spellEnd"/>
+          </w:p>
+        </w:tc>
+        <w:tc>
+          <w:tcPr>
+            <w:tcW w:w="1266" w:type="dxa"/>
+          </w:tcPr>
+          <w:p>
+            <w:r>
+              <w:t>Integer Array</w:t>
+            </w:r>
+          </w:p>
+        </w:tc>
+        <w:tc>
+          <w:tcPr>
+            <w:tcW w:w="1326" w:type="dxa"/>
+          </w:tcPr>
+          <w:p>
+            <w:r>
+              <w:t xml:space="preserve">16 x 16 integers </w:t>
+            </w:r>
+          </w:p>
+        </w:tc>
+        <w:tc>
+          <w:tcPr>
+            <w:tcW w:w="5012" w:type="dxa"/>
+          </w:tcPr>
+          <w:p>
+            <w:r>
+              <w:t xml:space="preserve">To store the output of the </w:t>
+            </w:r>
+            <w:r>
+              <w:t>different rounds of encryption.</w:t>
+            </w:r>
+          </w:p>
+        </w:tc>
+      </w:tr>
+      <w:tr>
+        <w:tc>
+          <w:tcPr>
+            <w:tcW w:w="1611" w:type="dxa"/>
+          </w:tcPr>
+          <w:p>
+            <w:proofErr w:type="spellStart"/>
+            <w:r>
+              <w:t>RandomNum</w:t>
+            </w:r>
+            <w:proofErr w:type="spellEnd"/>
+          </w:p>
+        </w:tc>
+        <w:tc>
+          <w:tcPr>
+            <w:tcW w:w="1266" w:type="dxa"/>
+          </w:tcPr>
+          <w:p>
+            <w:r>
+              <w:t>Integer</w:t>
+            </w:r>
+          </w:p>
+        </w:tc>
+        <w:tc>
+          <w:tcPr>
+            <w:tcW w:w="1326" w:type="dxa"/>
+          </w:tcPr>
+          <w:p>
+            <w:r>
+              <w:t xml:space="preserve">1 integer </w:t>
+            </w:r>
+          </w:p>
+        </w:tc>
+        <w:tc>
+          <w:tcPr>
+            <w:tcW w:w="5012" w:type="dxa"/>
+          </w:tcPr>
+          <w:p>
+            <w:r>
+              <w:t>A random number to improve entropy.</w:t>
+            </w:r>
+          </w:p>
+        </w:tc>
+      </w:tr>
+      <w:tr>
+        <w:tc>
+          <w:tcPr>
+            <w:tcW w:w="1611" w:type="dxa"/>
+          </w:tcPr>
+          <w:p>
+            <w:r>
+              <w:t>TempArray1</w:t>
+            </w:r>
+          </w:p>
+        </w:tc>
+        <w:tc>
+          <w:tcPr>
+            <w:tcW w:w="1266" w:type="dxa"/>
+          </w:tcPr>
+          <w:p>
+            <w:r>
+              <w:t>Integer Array</w:t>
+            </w:r>
+          </w:p>
+        </w:tc>
+        <w:tc>
+          <w:tcPr>
+            <w:tcW w:w="1326" w:type="dxa"/>
+          </w:tcPr>
+          <w:p>
+            <w:r>
+              <w:t>4 integers</w:t>
+            </w:r>
+          </w:p>
+        </w:tc>
+        <w:tc>
+          <w:tcPr>
+            <w:tcW w:w="5012" w:type="dxa"/>
+          </w:tcPr>
+          <w:p>
+            <w:r>
+              <w:t xml:space="preserve">A temporary integer used to </w:t>
+            </w:r>
+            <w:r>
+              <w:t>swap the rows and columns of the array.</w:t>
+            </w:r>
+          </w:p>
+        </w:tc>
+      </w:tr>
+      <w:tr>
+        <w:tc>
+          <w:tcPr>
+            <w:tcW w:w="1611" w:type="dxa"/>
+          </w:tcPr>
+          <w:p>
+            <w:r>
+              <w:t>TempArray2</w:t>
+            </w:r>
+          </w:p>
+        </w:tc>
+        <w:tc>
+          <w:tcPr>
+            <w:tcW w:w="1266" w:type="dxa"/>
+          </w:tcPr>
+          <w:p>
+            <w:r>
+              <w:t>Integer Array</w:t>
+            </w:r>
+          </w:p>
+        </w:tc>
+        <w:tc>
+          <w:tcPr>
+            <w:tcW w:w="1326" w:type="dxa"/>
+          </w:tcPr>
+          <w:p>
+            <w:r>
+              <w:t xml:space="preserve">4 integers </w:t>
+            </w:r>
+          </w:p>
+        </w:tc>
+        <w:tc>
+          <w:tcPr>
+            <w:tcW w:w="5012" w:type="dxa"/>
+          </w:tcPr>
+          <w:p>
+            <w:r>
+              <w:t>A temporary integer used to swap the rows and columns of the array.</w:t>
+            </w:r>
+          </w:p>
+        </w:tc>
+      </w:tr>
+      <w:tr>
+        <w:tc>
+          <w:tcPr>
+            <w:tcW w:w="1611" w:type="dxa"/>
+          </w:tcPr>
+          <w:p>
+            <w:r>
+              <w:t>TempArray3</w:t>
+            </w:r>
+          </w:p>
+        </w:tc>
+        <w:tc>
+          <w:tcPr>
+            <w:tcW w:w="1266" w:type="dxa"/>
+          </w:tcPr>
+          <w:p>
+            <w:r>
+              <w:t>Integer Array</w:t>
+            </w:r>
+          </w:p>
+        </w:tc>
+        <w:tc>
+          <w:tcPr>
+            <w:tcW w:w="1326" w:type="dxa"/>
+          </w:tcPr>
+          <w:p>
+            <w:r>
+              <w:t xml:space="preserve">4 integers </w:t>
+            </w:r>
+          </w:p>
+        </w:tc>
+        <w:tc>
+          <w:tcPr>
+            <w:tcW w:w="5012" w:type="dxa"/>
+          </w:tcPr>
+          <w:p>
+            <w:r>
+              <w:t>A temporary integer used to swap the rows and columns of the array.</w:t>
+            </w:r>
+          </w:p>
+        </w:tc>
+      </w:tr>
+      <w:tr>
+        <w:tc>
+          <w:tcPr>
+            <w:tcW w:w="1611" w:type="dxa"/>
+          </w:tcPr>
+          <w:p>
+            <w:r>
+              <w:t>TempArray4</w:t>
+            </w:r>
+          </w:p>
+        </w:tc>
+        <w:tc>
+          <w:tcPr>
+            <w:tcW w:w="1266" w:type="dxa"/>
+          </w:tcPr>
+          <w:p>
+            <w:r>
+              <w:t>Integer Array</w:t>
+            </w:r>
+            <w:r>
+              <w:t xml:space="preserve"> </w:t>
+            </w:r>
+          </w:p>
+        </w:tc>
+        <w:tc>
+          <w:tcPr>
+            <w:tcW w:w="1326" w:type="dxa"/>
+          </w:tcPr>
+          <w:p>
+            <w:r>
+              <w:t xml:space="preserve">4 integers </w:t>
+            </w:r>
+          </w:p>
+        </w:tc>
+        <w:tc>
+          <w:tcPr>
+            <w:tcW w:w="5012" w:type="dxa"/>
+          </w:tcPr>
+          <w:p>
+            <w:r>
+              <w:t>A temporary integer used to swap the rows and columns of the array.</w:t>
+            </w:r>
+          </w:p>
+        </w:tc>
+      </w:tr>
+      <w:tr>
+        <w:tc>
+          <w:tcPr>
+            <w:tcW w:w="1611" w:type="dxa"/>
+          </w:tcPr>
+          <w:p>
+            <w:r>
+              <w:t>TempArray5</w:t>
+            </w:r>
+          </w:p>
+        </w:tc>
+        <w:tc>
+          <w:tcPr>
+            <w:tcW w:w="1266" w:type="dxa"/>
+          </w:tcPr>
+          <w:p>
+            <w:r>
+              <w:t>Integer Array</w:t>
+            </w:r>
+          </w:p>
+        </w:tc>
+        <w:tc>
+          <w:tcPr>
+            <w:tcW w:w="1326" w:type="dxa"/>
+          </w:tcPr>
+          <w:p>
+            <w:r>
+              <w:t xml:space="preserve">4 integers </w:t>
+            </w:r>
+          </w:p>
+        </w:tc>
+        <w:tc>
+          <w:tcPr>
+            <w:tcW w:w="5012" w:type="dxa"/>
+          </w:tcPr>
+          <w:p>
+            <w:r>
+              <w:t>A temporary integer used to swap the rows and columns of the array.</w:t>
+            </w:r>
+          </w:p>
+        </w:tc>
+      </w:tr>
+      <w:tr>
+        <w:tc>
+          <w:tcPr>
+            <w:tcW w:w="1611" w:type="dxa"/>
+          </w:tcPr>
+          <w:p>
+            <w:proofErr w:type="spellStart"/>
+            <w:r>
+              <w:t>cShiftedArray</w:t>
+            </w:r>
+            <w:proofErr w:type="spellEnd"/>
+          </w:p>
+        </w:tc>
+        <w:tc>
+          <w:tcPr>
+            <w:tcW w:w="1266" w:type="dxa"/>
+          </w:tcPr>
+          <w:p>
+            <w:r>
+              <w:t>Integer Array</w:t>
+            </w:r>
+          </w:p>
+        </w:tc>
+        <w:tc>
+          <w:tcPr>
+            <w:tcW w:w="1326" w:type="dxa"/>
+          </w:tcPr>
+          <w:p>
+            <w:r>
+              <w:t xml:space="preserve">16 x 16 integers </w:t>
+            </w:r>
+          </w:p>
+        </w:tc>
+        <w:tc>
+          <w:tcPr>
+            <w:tcW w:w="5012" w:type="dxa"/>
+          </w:tcPr>
+          <w:p>
+            <w:r>
+              <w:t xml:space="preserve">The output of </w:t>
+            </w:r>
+            <w:r>
+              <w:t>shifting the columns of the array.</w:t>
+            </w:r>
+          </w:p>
+        </w:tc>
+      </w:tr>
+      <w:tr>
+        <w:tc>
+          <w:tcPr>
+            <w:tcW w:w="1611" w:type="dxa"/>
+          </w:tcPr>
+          <w:p>
+            <w:proofErr w:type="spellStart"/>
+            <w:r>
+              <w:t>rShiftedArray</w:t>
+            </w:r>
+            <w:proofErr w:type="spellEnd"/>
+          </w:p>
+        </w:tc>
+        <w:tc>
+          <w:tcPr>
+            <w:tcW w:w="1266" w:type="dxa"/>
+          </w:tcPr>
+          <w:p>
+            <w:r>
+              <w:t>Integer Array</w:t>
+            </w:r>
+          </w:p>
+        </w:tc>
+        <w:tc>
+          <w:tcPr>
+            <w:tcW w:w="1326" w:type="dxa"/>
+          </w:tcPr>
+          <w:p>
+            <w:r>
+              <w:t xml:space="preserve">16 x 16 integers </w:t>
+            </w:r>
+          </w:p>
+        </w:tc>
+        <w:tc>
+          <w:tcPr>
+            <w:tcW w:w="5012" w:type="dxa"/>
+          </w:tcPr>
+          <w:p>
+            <w:r>
+              <w:t xml:space="preserve">The output of shifting the </w:t>
+            </w:r>
+            <w:r>
+              <w:t>rows</w:t>
+            </w:r>
+            <w:r>
+              <w:t xml:space="preserve"> of the array.</w:t>
+            </w:r>
+          </w:p>
+        </w:tc>
+      </w:tr>
+      <w:tr>
+        <w:tc>
+          <w:tcPr>
+            <w:tcW w:w="1611" w:type="dxa"/>
+          </w:tcPr>
+          <w:p>
+            <w:proofErr w:type="spellStart"/>
+            <w:r>
+              <w:t>StringOutput</w:t>
+            </w:r>
+            <w:proofErr w:type="spellEnd"/>
+          </w:p>
+        </w:tc>
+        <w:tc>
+          <w:tcPr>
+            <w:tcW w:w="1266" w:type="dxa"/>
+          </w:tcPr>
+          <w:p>
+            <w:r>
+              <w:t>String</w:t>
+            </w:r>
+          </w:p>
+        </w:tc>
+        <w:tc>
+          <w:tcPr>
+            <w:tcW w:w="1326" w:type="dxa"/>
+          </w:tcPr>
+          <w:p>
+            <w:r>
+              <w:t xml:space="preserve">16 </w:t>
+            </w:r>
+            <w:r>
+              <w:t xml:space="preserve">characters </w:t>
+            </w:r>
+          </w:p>
+        </w:tc>
+        <w:tc>
+          <w:tcPr>
+            <w:tcW w:w="5012" w:type="dxa"/>
+          </w:tcPr>
+          <w:p>
+            <w:r>
+              <w:t xml:space="preserve">The string that is outputted from the </w:t>
+            </w:r>
+            <w:r>
+              <w:t>program.</w:t>
+            </w:r>
+          </w:p>
+        </w:tc>
+      </w:tr>
+      <w:tr>
+        <w:tc>
+          <w:tcPr>
+            <w:tcW w:w="1611" w:type="dxa"/>
+          </w:tcPr>
+          <w:p>
+            <w:r>
+              <w:t>Bytes</w:t>
+            </w:r>
+          </w:p>
+        </w:tc>
+        <w:tc>
+          <w:tcPr>
+            <w:tcW w:w="1266" w:type="dxa"/>
+          </w:tcPr>
+          <w:p>
+            <w:r>
+              <w:t>Bytes Array</w:t>
+            </w:r>
+          </w:p>
+        </w:tc>
+        <w:tc>
+          <w:tcPr>
+            <w:tcW w:w="1326" w:type="dxa"/>
+          </w:tcPr>
+          <w:p>
+            <w:r>
+              <w:t>16 bytes</w:t>
+            </w:r>
+          </w:p>
+        </w:tc>
+        <w:tc>
+          <w:tcPr>
+            <w:tcW w:w="5012" w:type="dxa"/>
+          </w:tcPr>
+          <w:p>
+            <w:r>
+              <w:t>Used as an intermediatory stage that convers the message into an array of integers</w:t>
+            </w:r>
+          </w:p>
+        </w:tc>
+      </w:tr>
+      <w:tr>
+        <w:tc>
+          <w:tcPr>
+            <w:tcW w:w="1611" w:type="dxa"/>
+          </w:tcPr>
+          <w:p>
+            <w:proofErr w:type="spellStart"/>
+            <w:r>
+              <w:t>newLength</w:t>
+            </w:r>
+            <w:proofErr w:type="spellEnd"/>
+          </w:p>
+        </w:tc>
+        <w:tc>
+          <w:tcPr>
+            <w:tcW w:w="1266" w:type="dxa"/>
+          </w:tcPr>
+          <w:p>
+            <w:r>
+              <w:t>Integer</w:t>
+            </w:r>
+          </w:p>
+        </w:tc>
+        <w:tc>
+          <w:tcPr>
+            <w:tcW w:w="1326" w:type="dxa"/>
+          </w:tcPr>
+          <w:p>
+            <w:r>
+              <w:t>1 integer</w:t>
+            </w:r>
+          </w:p>
+        </w:tc>
+        <w:tc>
+          <w:tcPr>
+            <w:tcW w:w="5012" w:type="dxa"/>
+          </w:tcPr>
+          <w:p>
+            <w:r>
+              <w:t xml:space="preserve">Determines how many arrays </w:t>
+            </w:r>
+            <w:r>
+              <w:t>the message will be split up into. (Used more in the next stage)</w:t>
+            </w:r>
+          </w:p>
+        </w:tc>
+      </w:tr>
+    </w:tbl>
+    <w:p/>
+    <w:p>
+      <w:pPr>
+        <w:rPr>
+          <w:b/>
+          <w:bCs/>
+          <w:sz w:val="28"/>
+          <w:szCs w:val="28"/>
+        </w:rPr>
+      </w:pPr>
+    </w:p>
+    <w:p>
+      <w:pPr>
+        <w:rPr>
+          <w:b/>
+          <w:bCs/>
+          <w:sz w:val="28"/>
+          <w:szCs w:val="28"/>
+        </w:rPr>
+      </w:pPr>
+    </w:p>
+    <w:p>
+      <w:pPr>
+        <w:rPr>
+          <w:b/>
+          <w:bCs/>
+          <w:sz w:val="28"/>
+          <w:szCs w:val="28"/>
+        </w:rPr>
+      </w:pPr>
+    </w:p>
+    <w:p>
+      <w:pPr>
+        <w:rPr>
+          <w:b/>
+          <w:bCs/>
+          <w:sz w:val="28"/>
+          <w:szCs w:val="28"/>
+        </w:rPr>
+      </w:pPr>
+    </w:p>
+    <w:p>
+      <w:pPr>
+        <w:rPr>
+          <w:b/>
+          <w:bCs/>
+          <w:sz w:val="28"/>
+          <w:szCs w:val="28"/>
+        </w:rPr>
+      </w:pPr>
+    </w:p>
+    <w:p>
+      <w:pPr>
+        <w:rPr>
+          <w:b/>
+          <w:bCs/>
+          <w:sz w:val="28"/>
+          <w:szCs w:val="28"/>
+        </w:rPr>
+      </w:pPr>
+      <w:r>
+        <w:rPr>
+          <w:b/>
+          <w:bCs/>
+          <w:sz w:val="28"/>
+          <w:szCs w:val="28"/>
+        </w:rPr>
+        <w:t>Diagram:</w:t>
       </w:r>
     </w:p>
     <w:p>
@@ -66,10 +923,10 @@
           <w:noProof/>
         </w:rPr>
         <w:drawing>
-          <wp:inline distT="0" distB="0" distL="0" distR="0" wp14:anchorId="3A27ABB8" wp14:editId="2697EFB3">
-            <wp:extent cx="3962953" cy="2476846"/>
-            <wp:effectExtent l="0" t="0" r="0" b="0"/>
-            <wp:docPr id="709255185" name="Picture 1" descr="A screen shot of a computer program&#10;&#10;AI-generated content may be incorrect."/>
+          <wp:inline distT="0" distB="0" distL="0" distR="0" wp14:anchorId="7CBCDE6E" wp14:editId="31CF64DF">
+            <wp:extent cx="5800725" cy="1704975"/>
+            <wp:effectExtent l="0" t="0" r="9525" b="9525"/>
+            <wp:docPr id="694006550" name="Picture 3" descr="A diagram of a computer flowchart&#10;&#10;AI-generated content may be incorrect."/>
             <wp:cNvGraphicFramePr>
               <a:graphicFrameLocks xmlns:a="http://schemas.openxmlformats.org/drawingml/2006/main" noChangeAspect="1"/>
             </wp:cNvGraphicFramePr>
@@ -77,55 +934,7 @@
               <a:graphicData uri="http://schemas.openxmlformats.org/drawingml/2006/picture">
                 <pic:pic xmlns:pic="http://schemas.openxmlformats.org/drawingml/2006/picture">
                   <pic:nvPicPr>
-                    <pic:cNvPr id="709255185" name="Picture 1" descr="A screen shot of a computer program&#10;&#10;AI-generated content may be incorrect."/>
-                    <pic:cNvPicPr/>
-                  </pic:nvPicPr>
-                  <pic:blipFill>
-                    <a:blip r:embed="rId4">
-                      <a:extLst>
-                        <a:ext uri="{28A0092B-C50C-407E-A947-70E740481C1C}">
-                          <a14:useLocalDpi xmlns:a14="http://schemas.microsoft.com/office/drawing/2010/main" val="0"/>
-                        </a:ext>
-                      </a:extLst>
-                    </a:blip>
-                    <a:stretch>
-                      <a:fillRect/>
-                    </a:stretch>
-                  </pic:blipFill>
-                  <pic:spPr>
-                    <a:xfrm>
-                      <a:off x="0" y="0"/>
-                      <a:ext cx="3962953" cy="2476846"/>
-                    </a:xfrm>
-                    <a:prstGeom prst="rect">
-                      <a:avLst/>
-                    </a:prstGeom>
-                  </pic:spPr>
-                </pic:pic>
-              </a:graphicData>
-            </a:graphic>
-          </wp:inline>
-        </w:drawing>
-      </w:r>
-    </w:p>
-    <w:p>
-      <w:r>
-        <w:rPr>
-          <w:noProof/>
-        </w:rPr>
-        <w:drawing>
-          <wp:inline distT="0" distB="0" distL="0" distR="0" wp14:anchorId="56DE03F4" wp14:editId="7A50F3FE">
-            <wp:extent cx="4877481" cy="3296110"/>
-            <wp:effectExtent l="0" t="0" r="0" b="0"/>
-            <wp:docPr id="1828361889" name="Picture 2" descr="A screen shot of a computer program&#10;&#10;AI-generated content may be incorrect."/>
-            <wp:cNvGraphicFramePr>
-              <a:graphicFrameLocks xmlns:a="http://schemas.openxmlformats.org/drawingml/2006/main" noChangeAspect="1"/>
-            </wp:cNvGraphicFramePr>
-            <a:graphic xmlns:a="http://schemas.openxmlformats.org/drawingml/2006/main">
-              <a:graphicData uri="http://schemas.openxmlformats.org/drawingml/2006/picture">
-                <pic:pic xmlns:pic="http://schemas.openxmlformats.org/drawingml/2006/picture">
-                  <pic:nvPicPr>
-                    <pic:cNvPr id="1828361889" name="Picture 2" descr="A screen shot of a computer program&#10;&#10;AI-generated content may be incorrect."/>
+                    <pic:cNvPr id="694006550" name="Picture 3" descr="A diagram of a computer flowchart&#10;&#10;AI-generated content may be incorrect."/>
                     <pic:cNvPicPr/>
                   </pic:nvPicPr>
                   <pic:blipFill>
@@ -143,7 +952,7 @@
                   <pic:spPr>
                     <a:xfrm>
                       <a:off x="0" y="0"/>
-                      <a:ext cx="4877481" cy="3296110"/>
+                      <a:ext cx="5800725" cy="1704975"/>
                     </a:xfrm>
                     <a:prstGeom prst="rect">
                       <a:avLst/>
@@ -155,6 +964,2979 @@
           </wp:inline>
         </w:drawing>
       </w:r>
+    </w:p>
+    <w:p/>
+    <w:p>
+      <w:pPr>
+        <w:rPr>
+          <w:b/>
+          <w:bCs/>
+          <w:sz w:val="28"/>
+          <w:szCs w:val="28"/>
+        </w:rPr>
+      </w:pPr>
+      <w:r>
+        <w:rPr>
+          <w:noProof/>
+        </w:rPr>
+        <mc:AlternateContent>
+          <mc:Choice Requires="wps">
+            <w:drawing>
+              <wp:anchor distT="45720" distB="45720" distL="114300" distR="114300" simplePos="0" relativeHeight="251661312" behindDoc="0" locked="0" layoutInCell="1" allowOverlap="1" wp14:anchorId="244C0F3F" wp14:editId="27F555D0">
+                <wp:simplePos x="0" y="0"/>
+                <wp:positionH relativeFrom="column">
+                  <wp:posOffset>1953895</wp:posOffset>
+                </wp:positionH>
+                <wp:positionV relativeFrom="paragraph">
+                  <wp:posOffset>384810</wp:posOffset>
+                </wp:positionV>
+                <wp:extent cx="4902835" cy="1322070"/>
+                <wp:effectExtent l="0" t="0" r="12065" b="11430"/>
+                <wp:wrapSquare wrapText="bothSides"/>
+                <wp:docPr id="1020039584" name="Text Box 2"/>
+                <wp:cNvGraphicFramePr>
+                  <a:graphicFrameLocks xmlns:a="http://schemas.openxmlformats.org/drawingml/2006/main"/>
+                </wp:cNvGraphicFramePr>
+                <a:graphic xmlns:a="http://schemas.openxmlformats.org/drawingml/2006/main">
+                  <a:graphicData uri="http://schemas.microsoft.com/office/word/2010/wordprocessingShape">
+                    <wps:wsp>
+                      <wps:cNvSpPr txBox="1">
+                        <a:spLocks noChangeArrowheads="1"/>
+                      </wps:cNvSpPr>
+                      <wps:spPr bwMode="auto">
+                        <a:xfrm>
+                          <a:off x="0" y="0"/>
+                          <a:ext cx="4902835" cy="1322070"/>
+                        </a:xfrm>
+                        <a:prstGeom prst="rect">
+                          <a:avLst/>
+                        </a:prstGeom>
+                        <a:solidFill>
+                          <a:srgbClr val="FFFFFF"/>
+                        </a:solidFill>
+                        <a:ln w="9525">
+                          <a:solidFill>
+                            <a:srgbClr val="000000"/>
+                          </a:solidFill>
+                          <a:miter lim="800000"/>
+                          <a:headEnd/>
+                          <a:tailEnd/>
+                        </a:ln>
+                      </wps:spPr>
+                      <wps:txbx>
+                        <w:txbxContent>
+                          <w:p>
+                            <w:r>
+                              <w:t xml:space="preserve">This class takes the input given (an array of length 16) and using the </w:t>
+                            </w:r>
+                            <w:proofErr w:type="spellStart"/>
+                            <w:r>
+                              <w:t>sBox</w:t>
+                            </w:r>
+                            <w:proofErr w:type="spellEnd"/>
+                            <w:r>
+                              <w:t xml:space="preserve"> (a list of predetermined ways to jumble up a length 16 array) jumbles up the array to add entropy. I have done it this way because both the sender and receiver will have the </w:t>
+                            </w:r>
+                            <w:proofErr w:type="spellStart"/>
+                            <w:r>
+                              <w:t>sBox</w:t>
+                            </w:r>
+                            <w:proofErr w:type="spellEnd"/>
+                            <w:r>
+                              <w:t xml:space="preserve"> therefore the receiver can just look at the key given and apply the specific shift in its </w:t>
+                            </w:r>
+                            <w:proofErr w:type="spellStart"/>
+                            <w:r>
+                              <w:t>sBox</w:t>
+                            </w:r>
+                            <w:proofErr w:type="spellEnd"/>
+                            <w:r>
+                              <w:t>.</w:t>
+                            </w:r>
+                          </w:p>
+                          <w:p/>
+                        </w:txbxContent>
+                      </wps:txbx>
+                      <wps:bodyPr rot="0" vert="horz" wrap="square" lIns="91440" tIns="45720" rIns="91440" bIns="45720" anchor="t" anchorCtr="0">
+                        <a:noAutofit/>
+                      </wps:bodyPr>
+                    </wps:wsp>
+                  </a:graphicData>
+                </a:graphic>
+                <wp14:sizeRelH relativeFrom="margin">
+                  <wp14:pctWidth>0</wp14:pctWidth>
+                </wp14:sizeRelH>
+                <wp14:sizeRelV relativeFrom="margin">
+                  <wp14:pctHeight>0</wp14:pctHeight>
+                </wp14:sizeRelV>
+              </wp:anchor>
+            </w:drawing>
+          </mc:Choice>
+          <mc:Fallback>
+            <w:pict>
+              <v:shapetype w14:anchorId="244C0F3F" id="_x0000_t202" coordsize="21600,21600" o:spt="202" path="m,l,21600r21600,l21600,xe">
+                <v:stroke joinstyle="miter"/>
+                <v:path gradientshapeok="t" o:connecttype="rect"/>
+              </v:shapetype>
+              <v:shape id="Text Box 2" o:spid="_x0000_s1026" type="#_x0000_t202" style="position:absolute;margin-left:153.85pt;margin-top:30.3pt;width:386.05pt;height:104.1pt;z-index:251661312;visibility:visible;mso-wrap-style:square;mso-width-percent:0;mso-height-percent:0;mso-wrap-distance-left:9pt;mso-wrap-distance-top:3.6pt;mso-wrap-distance-right:9pt;mso-wrap-distance-bottom:3.6pt;mso-position-horizontal:absolute;mso-position-horizontal-relative:text;mso-position-vertical:absolute;mso-position-vertical-relative:text;mso-width-percent:0;mso-height-percent:0;mso-width-relative:margin;mso-height-relative:margin;v-text-anchor:top" o:gfxdata="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">
+                <v:textbox>
+                  <w:txbxContent>
+                    <w:p>
+                      <w:r>
+                        <w:t xml:space="preserve">This class takes the input given (an array of length 16) and using the </w:t>
+                      </w:r>
+                      <w:proofErr w:type="spellStart"/>
+                      <w:r>
+                        <w:t>sBox</w:t>
+                      </w:r>
+                      <w:proofErr w:type="spellEnd"/>
+                      <w:r>
+                        <w:t xml:space="preserve"> (a list of predetermined ways to jumble up a length 16 array) jumbles up the array to add entropy. I have done it this way because both the sender and receiver will have the </w:t>
+                      </w:r>
+                      <w:proofErr w:type="spellStart"/>
+                      <w:r>
+                        <w:t>sBox</w:t>
+                      </w:r>
+                      <w:proofErr w:type="spellEnd"/>
+                      <w:r>
+                        <w:t xml:space="preserve"> therefore the receiver can just look at the key given and apply the specific shift in its </w:t>
+                      </w:r>
+                      <w:proofErr w:type="spellStart"/>
+                      <w:r>
+                        <w:t>sBox</w:t>
+                      </w:r>
+                      <w:proofErr w:type="spellEnd"/>
+                      <w:r>
+                        <w:t>.</w:t>
+                      </w:r>
+                    </w:p>
+                    <w:p/>
+                  </w:txbxContent>
+                </v:textbox>
+                <w10:wrap type="square"/>
+              </v:shape>
+            </w:pict>
+          </mc:Fallback>
+        </mc:AlternateContent>
+      </w:r>
+      <w:r>
+        <w:rPr>
+          <w:b/>
+          <w:bCs/>
+          <w:sz w:val="28"/>
+          <w:szCs w:val="28"/>
+        </w:rPr>
+        <w:t>Code and class diagrams:</w:t>
+      </w:r>
+    </w:p>
+    <w:tbl>
+      <w:tblPr>
+        <w:tblStyle w:val="TableGrid"/>
+        <w:tblW w:w="0" w:type="auto"/>
+        <w:tblLook w:val="04A0" w:firstRow="1" w:lastRow="0" w:firstColumn="1" w:lastColumn="0" w:noHBand="0" w:noVBand="1"/>
+      </w:tblPr>
+      <w:tblGrid>
+        <w:gridCol w:w="2830"/>
+      </w:tblGrid>
+      <w:tr>
+        <w:tc>
+          <w:tcPr>
+            <w:tcW w:w="2830" w:type="dxa"/>
+          </w:tcPr>
+          <w:p>
+            <w:pPr>
+              <w:rPr>
+                <w:b/>
+                <w:bCs/>
+              </w:rPr>
+            </w:pPr>
+            <w:r>
+              <w:rPr>
+                <w:b/>
+                <w:bCs/>
+              </w:rPr>
+              <w:t>Name:</w:t>
+            </w:r>
+          </w:p>
+          <w:p>
+            <w:proofErr w:type="spellStart"/>
+            <w:r>
+              <w:t>sBox_jumble</w:t>
+            </w:r>
+            <w:proofErr w:type="spellEnd"/>
+          </w:p>
+        </w:tc>
+      </w:tr>
+      <w:tr>
+        <w:tc>
+          <w:tcPr>
+            <w:tcW w:w="2830" w:type="dxa"/>
+          </w:tcPr>
+          <w:p>
+            <w:pPr>
+              <w:rPr>
+                <w:b/>
+                <w:bCs/>
+              </w:rPr>
+            </w:pPr>
+            <w:r>
+              <w:rPr>
+                <w:b/>
+                <w:bCs/>
+              </w:rPr>
+              <w:t>Methods:</w:t>
+            </w:r>
+          </w:p>
+          <w:p>
+            <w:proofErr w:type="spellStart"/>
+            <w:r>
+              <w:t>sBox_</w:t>
+            </w:r>
+            <w:proofErr w:type="gramStart"/>
+            <w:r>
+              <w:t>jumble</w:t>
+            </w:r>
+            <w:proofErr w:type="spellEnd"/>
+            <w:r>
+              <w:t>(</w:t>
+            </w:r>
+            <w:proofErr w:type="gramEnd"/>
+            <w:r>
+              <w:t>)</w:t>
+            </w:r>
+          </w:p>
+        </w:tc>
+      </w:tr>
+      <w:tr>
+        <w:tc>
+          <w:tcPr>
+            <w:tcW w:w="2830" w:type="dxa"/>
+          </w:tcPr>
+          <w:p>
+            <w:pPr>
+              <w:rPr>
+                <w:b/>
+                <w:bCs/>
+              </w:rPr>
+            </w:pPr>
+            <w:r>
+              <w:rPr>
+                <w:b/>
+                <w:bCs/>
+              </w:rPr>
+              <w:t>Attributes:</w:t>
+            </w:r>
+          </w:p>
+          <w:p>
+            <w:r>
+              <w:t>Array</w:t>
+            </w:r>
+            <w:r>
+              <w:t xml:space="preserve"> -</w:t>
+            </w:r>
+            <w:r>
+              <w:t xml:space="preserve"> </w:t>
+            </w:r>
+            <w:proofErr w:type="spellStart"/>
+            <w:proofErr w:type="gramStart"/>
+            <w:r>
+              <w:t>sBox</w:t>
+            </w:r>
+            <w:proofErr w:type="spellEnd"/>
+            <w:r>
+              <w:t>[</w:t>
+            </w:r>
+            <w:proofErr w:type="gramEnd"/>
+            <w:r>
+              <w:t>16][10]</w:t>
+            </w:r>
+          </w:p>
+          <w:p>
+            <w:r>
+              <w:t xml:space="preserve">Array - </w:t>
+            </w:r>
+            <w:proofErr w:type="spellStart"/>
+            <w:proofErr w:type="gramStart"/>
+            <w:r>
+              <w:t>newArray</w:t>
+            </w:r>
+            <w:proofErr w:type="spellEnd"/>
+            <w:r>
+              <w:t>[</w:t>
+            </w:r>
+            <w:proofErr w:type="gramEnd"/>
+            <w:r>
+              <w:t>16]</w:t>
+            </w:r>
+          </w:p>
+          <w:p>
+            <w:r>
+              <w:t xml:space="preserve">Int - </w:t>
+            </w:r>
+            <w:proofErr w:type="spellStart"/>
+            <w:r>
+              <w:t>randomNum</w:t>
+            </w:r>
+            <w:proofErr w:type="spellEnd"/>
+          </w:p>
+        </w:tc>
+      </w:tr>
+    </w:tbl>
+    <w:p/>
+    <w:p>
+      <w:r>
+        <w:t xml:space="preserve">import </w:t>
+      </w:r>
+      <w:proofErr w:type="spellStart"/>
+      <w:r>
+        <w:t>java.util.Random</w:t>
+      </w:r>
+      <w:proofErr w:type="spellEnd"/>
+      <w:r>
+        <w:t>;</w:t>
+      </w:r>
+      <w:r>
+        <w:br/>
+        <w:t xml:space="preserve">public class </w:t>
+      </w:r>
+      <w:proofErr w:type="spellStart"/>
+      <w:r>
+        <w:t>sBox_jumble</w:t>
+      </w:r>
+      <w:proofErr w:type="spellEnd"/>
+      <w:r>
+        <w:t xml:space="preserve"> {</w:t>
+      </w:r>
+      <w:r>
+        <w:br/>
+        <w:t xml:space="preserve">    //My beautiful </w:t>
+      </w:r>
+      <w:proofErr w:type="spellStart"/>
+      <w:r>
+        <w:t>sBox</w:t>
+      </w:r>
+      <w:proofErr w:type="spellEnd"/>
+      <w:r>
+        <w:br/>
+        <w:t xml:space="preserve">    static int[][] </w:t>
+      </w:r>
+      <w:proofErr w:type="spellStart"/>
+      <w:r>
+        <w:rPr>
+          <w:i/>
+          <w:iCs/>
+        </w:rPr>
+        <w:t>sBox</w:t>
+      </w:r>
+      <w:proofErr w:type="spellEnd"/>
+      <w:r>
+        <w:rPr>
+          <w:i/>
+          <w:iCs/>
+        </w:rPr>
+        <w:t xml:space="preserve"> </w:t>
+      </w:r>
+      <w:r>
+        <w:t>= {</w:t>
+      </w:r>
+      <w:r>
+        <w:br/>
+        <w:t xml:space="preserve">            {10,9,8,3,1,15,12,11,5,2,7,13,0,14,4,6},</w:t>
+      </w:r>
+      <w:r>
+        <w:br/>
+        <w:t xml:space="preserve">            {3,8,1,2,13,6,7,5,4,14,0,12,11,9,10,15},</w:t>
+      </w:r>
+      <w:r>
+        <w:br/>
+        <w:t xml:space="preserve">            {5,4,15,13,2,9,7,6,10,11,14,12,3,8,1,0},</w:t>
+      </w:r>
+      <w:r>
+        <w:br/>
+        <w:t xml:space="preserve">            {5,10,2,13,9,7,3,14,12,8,1,6,11,0,4,15},</w:t>
+      </w:r>
+      <w:r>
+        <w:br/>
+        <w:t xml:space="preserve">            {5,11,14,1,7,3,6,12,9,15,13,2,10,8,0,4},</w:t>
+      </w:r>
+      <w:r>
+        <w:br/>
+        <w:t xml:space="preserve">            {12,9,5,3,15,6,2,14,13,10,11,7,0,4,1,8},</w:t>
+      </w:r>
+      <w:r>
+        <w:br/>
+        <w:t xml:space="preserve">            {14,2,12,3,9,8,0,4,1,15,11,5,10,6,7,13},</w:t>
+      </w:r>
+      <w:r>
+        <w:br/>
+        <w:t xml:space="preserve">            {14,15,7,5,8,12,0,13,2,10,1,11,9,4,3,6},</w:t>
+      </w:r>
+      <w:r>
+        <w:br/>
+        <w:t xml:space="preserve">            {10,2,12,11,3,14,4,1,5,9,0,8,7,6,13,15},</w:t>
+      </w:r>
+      <w:r>
+        <w:br/>
+        <w:t xml:space="preserve">            {6,5,8,0,15,10,13,1,7,11,12,9,4,2,14,3}</w:t>
+      </w:r>
+      <w:r>
+        <w:br/>
+        <w:t xml:space="preserve">    };</w:t>
+      </w:r>
+      <w:r>
+        <w:br/>
+        <w:t xml:space="preserve">    public static int[] </w:t>
+      </w:r>
+      <w:proofErr w:type="spellStart"/>
+      <w:r>
+        <w:t>sBox</w:t>
+      </w:r>
+      <w:proofErr w:type="spellEnd"/>
+      <w:r>
+        <w:t>__jumble(int[] Array){</w:t>
+      </w:r>
+      <w:r>
+        <w:br/>
+        <w:t xml:space="preserve">        int[] </w:t>
+      </w:r>
+      <w:proofErr w:type="spellStart"/>
+      <w:r>
+        <w:t>newArray</w:t>
+      </w:r>
+      <w:proofErr w:type="spellEnd"/>
+      <w:r>
+        <w:t xml:space="preserve"> = new int[16];</w:t>
+      </w:r>
+      <w:r>
+        <w:br/>
+        <w:t xml:space="preserve">        Random rand = new Random();</w:t>
+      </w:r>
+      <w:r>
+        <w:br/>
+        <w:t xml:space="preserve">        int </w:t>
+      </w:r>
+      <w:proofErr w:type="spellStart"/>
+      <w:r>
+        <w:t>randomNum</w:t>
+      </w:r>
+      <w:proofErr w:type="spellEnd"/>
+      <w:r>
+        <w:t xml:space="preserve"> = </w:t>
+      </w:r>
+      <w:proofErr w:type="spellStart"/>
+      <w:r>
+        <w:t>rand.nextInt</w:t>
+      </w:r>
+      <w:proofErr w:type="spellEnd"/>
+      <w:r>
+        <w:t>(10);</w:t>
+      </w:r>
+      <w:r>
+        <w:br/>
+        <w:t xml:space="preserve">        for(int </w:t>
+      </w:r>
+      <w:proofErr w:type="spellStart"/>
+      <w:r>
+        <w:t>i</w:t>
+      </w:r>
+      <w:proofErr w:type="spellEnd"/>
+      <w:r>
+        <w:t>=0;i&lt;16;i++){</w:t>
+      </w:r>
+      <w:r>
+        <w:br/>
+      </w:r>
+      <w:r>
+        <w:lastRenderedPageBreak/>
+        <w:t xml:space="preserve">            </w:t>
+      </w:r>
+      <w:proofErr w:type="spellStart"/>
+      <w:r>
+        <w:t>newArray</w:t>
+      </w:r>
+      <w:proofErr w:type="spellEnd"/>
+      <w:r>
+        <w:t>[</w:t>
+      </w:r>
+      <w:proofErr w:type="spellStart"/>
+      <w:r>
+        <w:rPr>
+          <w:i/>
+          <w:iCs/>
+        </w:rPr>
+        <w:t>sBox</w:t>
+      </w:r>
+      <w:proofErr w:type="spellEnd"/>
+      <w:r>
+        <w:t>[</w:t>
+      </w:r>
+      <w:proofErr w:type="spellStart"/>
+      <w:r>
+        <w:t>randomNum</w:t>
+      </w:r>
+      <w:proofErr w:type="spellEnd"/>
+      <w:r>
+        <w:t>][</w:t>
+      </w:r>
+      <w:proofErr w:type="spellStart"/>
+      <w:r>
+        <w:t>i</w:t>
+      </w:r>
+      <w:proofErr w:type="spellEnd"/>
+      <w:r>
+        <w:t>]] = Array[</w:t>
+      </w:r>
+      <w:proofErr w:type="spellStart"/>
+      <w:r>
+        <w:t>i</w:t>
+      </w:r>
+      <w:proofErr w:type="spellEnd"/>
+      <w:r>
+        <w:t>];</w:t>
+      </w:r>
+      <w:r>
+        <w:br/>
+        <w:t xml:space="preserve">        }</w:t>
+      </w:r>
+      <w:r>
+        <w:br/>
+      </w:r>
+      <w:r>
+        <w:br/>
+        <w:t xml:space="preserve">        return </w:t>
+      </w:r>
+      <w:proofErr w:type="spellStart"/>
+      <w:r>
+        <w:t>newArray</w:t>
+      </w:r>
+      <w:proofErr w:type="spellEnd"/>
+      <w:r>
+        <w:t>;</w:t>
+      </w:r>
+      <w:r>
+        <w:br/>
+        <w:t xml:space="preserve">    }</w:t>
+      </w:r>
+      <w:r>
+        <w:br/>
+        <w:t>}</w:t>
+      </w:r>
+    </w:p>
+    <w:p>
+      <w:r>
+        <w:rPr>
+          <w:noProof/>
+        </w:rPr>
+        <mc:AlternateContent>
+          <mc:Choice Requires="wps">
+            <w:drawing>
+              <wp:anchor distT="45720" distB="45720" distL="114300" distR="114300" simplePos="0" relativeHeight="251663360" behindDoc="0" locked="0" layoutInCell="1" allowOverlap="1" wp14:anchorId="3EC83553" wp14:editId="061F2B1C">
+                <wp:simplePos x="0" y="0"/>
+                <wp:positionH relativeFrom="column">
+                  <wp:posOffset>1708785</wp:posOffset>
+                </wp:positionH>
+                <wp:positionV relativeFrom="paragraph">
+                  <wp:posOffset>340360</wp:posOffset>
+                </wp:positionV>
+                <wp:extent cx="5067300" cy="1404620"/>
+                <wp:effectExtent l="0" t="0" r="19050" b="27940"/>
+                <wp:wrapSquare wrapText="bothSides"/>
+                <wp:docPr id="217" name="Text Box 2"/>
+                <wp:cNvGraphicFramePr>
+                  <a:graphicFrameLocks xmlns:a="http://schemas.openxmlformats.org/drawingml/2006/main"/>
+                </wp:cNvGraphicFramePr>
+                <a:graphic xmlns:a="http://schemas.openxmlformats.org/drawingml/2006/main">
+                  <a:graphicData uri="http://schemas.microsoft.com/office/word/2010/wordprocessingShape">
+                    <wps:wsp>
+                      <wps:cNvSpPr txBox="1">
+                        <a:spLocks noChangeArrowheads="1"/>
+                      </wps:cNvSpPr>
+                      <wps:spPr bwMode="auto">
+                        <a:xfrm>
+                          <a:off x="0" y="0"/>
+                          <a:ext cx="5067300" cy="1404620"/>
+                        </a:xfrm>
+                        <a:prstGeom prst="rect">
+                          <a:avLst/>
+                        </a:prstGeom>
+                        <a:solidFill>
+                          <a:srgbClr val="FFFFFF"/>
+                        </a:solidFill>
+                        <a:ln w="9525">
+                          <a:solidFill>
+                            <a:srgbClr val="000000"/>
+                          </a:solidFill>
+                          <a:miter lim="800000"/>
+                          <a:headEnd/>
+                          <a:tailEnd/>
+                        </a:ln>
+                      </wps:spPr>
+                      <wps:txbx>
+                        <w:txbxContent>
+                          <w:p>
+                            <w:r>
+                              <w:t>This class</w:t>
+                            </w:r>
+                            <w:r>
+                              <w:t xml:space="preserve"> takes the input a length 16 array and outputs the same array with its </w:t>
+                            </w:r>
+                            <w:r>
+                              <w:t xml:space="preserve">columns or rows shifted. It does this by using the </w:t>
+                            </w:r>
+                            <w:proofErr w:type="spellStart"/>
+                            <w:r>
+                              <w:t>CRBox</w:t>
+                            </w:r>
+                            <w:proofErr w:type="spellEnd"/>
+                            <w:r>
+                              <w:t xml:space="preserve"> which is </w:t>
+                            </w:r>
+                            <w:r>
+                              <w:t xml:space="preserve">an array of 5 ways to shift </w:t>
+                            </w:r>
+                            <w:r>
+                              <w:t xml:space="preserve">the rows/ columns. </w:t>
+                            </w:r>
+                            <w:r>
+                              <w:t xml:space="preserve">I have done it this way because both the receiver and sender with have the same </w:t>
+                            </w:r>
+                            <w:proofErr w:type="spellStart"/>
+                            <w:r>
+                              <w:t>CRBox</w:t>
+                            </w:r>
+                            <w:proofErr w:type="spellEnd"/>
+                            <w:r>
+                              <w:t xml:space="preserve"> </w:t>
+                            </w:r>
+                            <w:r>
+                              <w:t>which means that the re</w:t>
+                            </w:r>
+                            <w:r>
+                              <w:t>ceiver will be able to look at the key and determine which one of the shifts were used.</w:t>
+                            </w:r>
+                          </w:p>
+                        </w:txbxContent>
+                      </wps:txbx>
+                      <wps:bodyPr rot="0" vert="horz" wrap="square" lIns="91440" tIns="45720" rIns="91440" bIns="45720" anchor="t" anchorCtr="0">
+                        <a:spAutoFit/>
+                      </wps:bodyPr>
+                    </wps:wsp>
+                  </a:graphicData>
+                </a:graphic>
+                <wp14:sizeRelH relativeFrom="margin">
+                  <wp14:pctWidth>0</wp14:pctWidth>
+                </wp14:sizeRelH>
+                <wp14:sizeRelV relativeFrom="margin">
+                  <wp14:pctHeight>20000</wp14:pctHeight>
+                </wp14:sizeRelV>
+              </wp:anchor>
+            </w:drawing>
+          </mc:Choice>
+          <mc:Fallback>
+            <w:pict>
+              <v:shape w14:anchorId="3EC83553" id="_x0000_s1027" type="#_x0000_t202" style="position:absolute;margin-left:134.55pt;margin-top:26.8pt;width:399pt;height:110.6pt;z-index:251663360;visibility:visible;mso-wrap-style:square;mso-width-percent:0;mso-height-percent:200;mso-wrap-distance-left:9pt;mso-wrap-distance-top:3.6pt;mso-wrap-distance-right:9pt;mso-wrap-distance-bottom:3.6pt;mso-position-horizontal:absolute;mso-position-horizontal-relative:text;mso-position-vertical:absolute;mso-position-vertical-relative:text;mso-width-percent:0;mso-height-percent:200;mso-width-relative:margin;mso-height-relative:margin;v-text-anchor:top" o:gfxdata="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">
+                <v:textbox style="mso-fit-shape-to-text:t">
+                  <w:txbxContent>
+                    <w:p>
+                      <w:r>
+                        <w:t>This class</w:t>
+                      </w:r>
+                      <w:r>
+                        <w:t xml:space="preserve"> takes the input a length 16 array and outputs the same array with its </w:t>
+                      </w:r>
+                      <w:r>
+                        <w:t xml:space="preserve">columns or rows shifted. It does this by using the </w:t>
+                      </w:r>
+                      <w:proofErr w:type="spellStart"/>
+                      <w:r>
+                        <w:t>CRBox</w:t>
+                      </w:r>
+                      <w:proofErr w:type="spellEnd"/>
+                      <w:r>
+                        <w:t xml:space="preserve"> which is </w:t>
+                      </w:r>
+                      <w:r>
+                        <w:t xml:space="preserve">an array of 5 ways to shift </w:t>
+                      </w:r>
+                      <w:r>
+                        <w:t xml:space="preserve">the rows/ columns. </w:t>
+                      </w:r>
+                      <w:r>
+                        <w:t xml:space="preserve">I have done it this way because both the receiver and sender with have the same </w:t>
+                      </w:r>
+                      <w:proofErr w:type="spellStart"/>
+                      <w:r>
+                        <w:t>CRBox</w:t>
+                      </w:r>
+                      <w:proofErr w:type="spellEnd"/>
+                      <w:r>
+                        <w:t xml:space="preserve"> </w:t>
+                      </w:r>
+                      <w:r>
+                        <w:t>which means that the re</w:t>
+                      </w:r>
+                      <w:r>
+                        <w:t>ceiver will be able to look at the key and determine which one of the shifts were used.</w:t>
+                      </w:r>
+                    </w:p>
+                  </w:txbxContent>
+                </v:textbox>
+                <w10:wrap type="square"/>
+              </v:shape>
+            </w:pict>
+          </mc:Fallback>
+        </mc:AlternateContent>
+      </w:r>
+    </w:p>
+    <w:tbl>
+      <w:tblPr>
+        <w:tblStyle w:val="TableGrid"/>
+        <w:tblW w:w="0" w:type="auto"/>
+        <w:tblLook w:val="04A0" w:firstRow="1" w:lastRow="0" w:firstColumn="1" w:lastColumn="0" w:noHBand="0" w:noVBand="1"/>
+      </w:tblPr>
+      <w:tblGrid>
+        <w:gridCol w:w="2405"/>
+      </w:tblGrid>
+      <w:tr>
+        <w:tc>
+          <w:tcPr>
+            <w:tcW w:w="2405" w:type="dxa"/>
+          </w:tcPr>
+          <w:p>
+            <w:pPr>
+              <w:rPr>
+                <w:b/>
+                <w:bCs/>
+              </w:rPr>
+            </w:pPr>
+            <w:r>
+              <w:rPr>
+                <w:b/>
+                <w:bCs/>
+              </w:rPr>
+              <w:t>Name:</w:t>
+            </w:r>
+          </w:p>
+          <w:p>
+            <w:proofErr w:type="spellStart"/>
+            <w:r>
+              <w:t>Column_Row_Shift</w:t>
+            </w:r>
+            <w:proofErr w:type="spellEnd"/>
+          </w:p>
+        </w:tc>
+      </w:tr>
+      <w:tr>
+        <w:tc>
+          <w:tcPr>
+            <w:tcW w:w="2405" w:type="dxa"/>
+          </w:tcPr>
+          <w:p>
+            <w:pPr>
+              <w:rPr>
+                <w:b/>
+                <w:bCs/>
+              </w:rPr>
+            </w:pPr>
+            <w:r>
+              <w:rPr>
+                <w:b/>
+                <w:bCs/>
+              </w:rPr>
+              <w:t>Methods:</w:t>
+            </w:r>
+          </w:p>
+          <w:p>
+            <w:proofErr w:type="spellStart"/>
+            <w:proofErr w:type="gramStart"/>
+            <w:r>
+              <w:t>ColumnShift</w:t>
+            </w:r>
+            <w:proofErr w:type="spellEnd"/>
+            <w:r>
+              <w:t>(</w:t>
+            </w:r>
+            <w:proofErr w:type="gramEnd"/>
+            <w:r>
+              <w:t>)</w:t>
+            </w:r>
+          </w:p>
+          <w:p>
+            <w:proofErr w:type="spellStart"/>
+            <w:proofErr w:type="gramStart"/>
+            <w:r>
+              <w:t>RowShift</w:t>
+            </w:r>
+            <w:proofErr w:type="spellEnd"/>
+            <w:r>
+              <w:t>(</w:t>
+            </w:r>
+            <w:proofErr w:type="gramEnd"/>
+            <w:r>
+              <w:t>)</w:t>
+            </w:r>
+          </w:p>
+        </w:tc>
+      </w:tr>
+      <w:tr>
+        <w:tc>
+          <w:tcPr>
+            <w:tcW w:w="2405" w:type="dxa"/>
+          </w:tcPr>
+          <w:p>
+            <w:pPr>
+              <w:rPr>
+                <w:b/>
+                <w:bCs/>
+              </w:rPr>
+            </w:pPr>
+            <w:r>
+              <w:rPr>
+                <w:b/>
+                <w:bCs/>
+              </w:rPr>
+              <w:t>Attributes:</w:t>
+            </w:r>
+          </w:p>
+          <w:p>
+            <w:r>
+              <w:t xml:space="preserve">Array - </w:t>
+            </w:r>
+            <w:proofErr w:type="spellStart"/>
+            <w:r>
+              <w:t>CRBox</w:t>
+            </w:r>
+            <w:proofErr w:type="spellEnd"/>
+          </w:p>
+          <w:p>
+            <w:r>
+              <w:t xml:space="preserve">Array - </w:t>
+            </w:r>
+            <w:proofErr w:type="spellStart"/>
+            <w:r>
+              <w:t>rShiftedArray</w:t>
+            </w:r>
+            <w:proofErr w:type="spellEnd"/>
+          </w:p>
+          <w:p>
+            <w:r>
+              <w:t xml:space="preserve">Array - </w:t>
+            </w:r>
+            <w:proofErr w:type="spellStart"/>
+            <w:r>
+              <w:t>cShiftedArray</w:t>
+            </w:r>
+            <w:proofErr w:type="spellEnd"/>
+          </w:p>
+          <w:p>
+            <w:r>
+              <w:t xml:space="preserve">Array - </w:t>
+            </w:r>
+            <w:r>
+              <w:t>tempArray1</w:t>
+            </w:r>
+          </w:p>
+          <w:p>
+            <w:r>
+              <w:t xml:space="preserve">Array - </w:t>
+            </w:r>
+            <w:r>
+              <w:t>tempArray</w:t>
+            </w:r>
+            <w:r>
+              <w:t>2</w:t>
+            </w:r>
+          </w:p>
+          <w:p>
+            <w:r>
+              <w:t xml:space="preserve">Array - </w:t>
+            </w:r>
+            <w:r>
+              <w:t>tempArray</w:t>
+            </w:r>
+            <w:r>
+              <w:t>3</w:t>
+            </w:r>
+          </w:p>
+          <w:p>
+            <w:r>
+              <w:t xml:space="preserve">Array - </w:t>
+            </w:r>
+            <w:r>
+              <w:t>tempArray</w:t>
+            </w:r>
+            <w:r>
+              <w:t>4</w:t>
+            </w:r>
+          </w:p>
+          <w:p>
+            <w:r>
+              <w:t xml:space="preserve">Array - </w:t>
+            </w:r>
+            <w:r>
+              <w:t>tempArray</w:t>
+            </w:r>
+            <w:r>
+              <w:t>5</w:t>
+            </w:r>
+          </w:p>
+        </w:tc>
+      </w:tr>
+    </w:tbl>
+    <w:p/>
+    <w:p>
+      <w:r>
+        <w:t xml:space="preserve">import </w:t>
+      </w:r>
+      <w:proofErr w:type="spellStart"/>
+      <w:r>
+        <w:t>java.util.Random</w:t>
+      </w:r>
+      <w:proofErr w:type="spellEnd"/>
+      <w:r>
+        <w:t>;</w:t>
+      </w:r>
+      <w:r>
+        <w:br/>
+        <w:t xml:space="preserve">public class </w:t>
+      </w:r>
+      <w:proofErr w:type="spellStart"/>
+      <w:r>
+        <w:t>Column_Row_Shift</w:t>
+      </w:r>
+      <w:proofErr w:type="spellEnd"/>
+      <w:r>
+        <w:t xml:space="preserve"> {</w:t>
+      </w:r>
+      <w:r>
+        <w:br/>
+      </w:r>
+      <w:r>
+        <w:br/>
+        <w:t xml:space="preserve">    static int[][] </w:t>
+      </w:r>
+      <w:proofErr w:type="spellStart"/>
+      <w:r>
+        <w:rPr>
+          <w:i/>
+          <w:iCs/>
+        </w:rPr>
+        <w:t>CRBox</w:t>
+      </w:r>
+      <w:proofErr w:type="spellEnd"/>
+      <w:r>
+        <w:rPr>
+          <w:i/>
+          <w:iCs/>
+        </w:rPr>
+        <w:t xml:space="preserve"> </w:t>
+      </w:r>
+      <w:r>
+        <w:t>= {</w:t>
+      </w:r>
+      <w:r>
+        <w:br/>
+        <w:t xml:space="preserve">            {4,12,8,0},</w:t>
+      </w:r>
+      <w:r>
+        <w:br/>
+        <w:t xml:space="preserve">            {0,8,4,12},</w:t>
+      </w:r>
+      <w:r>
+        <w:br/>
+        <w:t xml:space="preserve">            {4,0,12,8},</w:t>
+      </w:r>
+      <w:r>
+        <w:br/>
+        <w:t xml:space="preserve">            {8,12,4,0}</w:t>
+      </w:r>
+      <w:r>
+        <w:br/>
+        <w:t xml:space="preserve">    };</w:t>
+      </w:r>
+      <w:r>
+        <w:br/>
+        <w:t xml:space="preserve">    public static int[] </w:t>
+      </w:r>
+      <w:proofErr w:type="spellStart"/>
+      <w:r>
+        <w:t>ColumnShift</w:t>
+      </w:r>
+      <w:proofErr w:type="spellEnd"/>
+      <w:r>
+        <w:t>(int[] Array) {</w:t>
+      </w:r>
+      <w:r>
+        <w:br/>
+        <w:t xml:space="preserve">        int[] tempArray1 = new int[4];</w:t>
+      </w:r>
+      <w:r>
+        <w:br/>
+        <w:t xml:space="preserve">        int[] tempArray2 = new int[4];</w:t>
+      </w:r>
+      <w:r>
+        <w:br/>
+        <w:t xml:space="preserve">        int[] tempArray3 = new int[4];</w:t>
+      </w:r>
+      <w:r>
+        <w:br/>
+        <w:t xml:space="preserve">        int[] tempArray4 = new int[4];</w:t>
+      </w:r>
+      <w:r>
+        <w:br/>
+        <w:t xml:space="preserve">        int[] </w:t>
+      </w:r>
+      <w:proofErr w:type="spellStart"/>
+      <w:r>
+        <w:t>cShiftedArray</w:t>
+      </w:r>
+      <w:proofErr w:type="spellEnd"/>
+      <w:r>
+        <w:t xml:space="preserve"> = new int[16];</w:t>
+      </w:r>
+      <w:r>
+        <w:br/>
+        <w:t xml:space="preserve">        for(int </w:t>
+      </w:r>
+      <w:proofErr w:type="spellStart"/>
+      <w:r>
+        <w:t>i</w:t>
+      </w:r>
+      <w:proofErr w:type="spellEnd"/>
+      <w:r>
+        <w:t xml:space="preserve"> = 0; </w:t>
+      </w:r>
+      <w:proofErr w:type="spellStart"/>
+      <w:r>
+        <w:t>i</w:t>
+      </w:r>
+      <w:proofErr w:type="spellEnd"/>
+      <w:r>
+        <w:t xml:space="preserve"> &lt; 4; </w:t>
+      </w:r>
+      <w:proofErr w:type="spellStart"/>
+      <w:r>
+        <w:t>i</w:t>
+      </w:r>
+      <w:proofErr w:type="spellEnd"/>
+      <w:r>
+        <w:t>++){</w:t>
+      </w:r>
+      <w:r>
+        <w:br/>
+        <w:t xml:space="preserve">            tempArray1[</w:t>
+      </w:r>
+      <w:proofErr w:type="spellStart"/>
+      <w:r>
+        <w:t>i</w:t>
+      </w:r>
+      <w:proofErr w:type="spellEnd"/>
+      <w:r>
+        <w:t>] = Array[</w:t>
+      </w:r>
+      <w:proofErr w:type="spellStart"/>
+      <w:r>
+        <w:t>i</w:t>
+      </w:r>
+      <w:proofErr w:type="spellEnd"/>
+      <w:r>
+        <w:t>];</w:t>
+      </w:r>
+      <w:r>
+        <w:br/>
+        <w:t xml:space="preserve">            tempArray2[</w:t>
+      </w:r>
+      <w:proofErr w:type="spellStart"/>
+      <w:r>
+        <w:t>i</w:t>
+      </w:r>
+      <w:proofErr w:type="spellEnd"/>
+      <w:r>
+        <w:t>] = Array[</w:t>
+      </w:r>
+      <w:proofErr w:type="spellStart"/>
+      <w:r>
+        <w:t>i</w:t>
+      </w:r>
+      <w:proofErr w:type="spellEnd"/>
+      <w:r>
+        <w:t xml:space="preserve"> + 4];</w:t>
+      </w:r>
+      <w:r>
+        <w:br/>
+        <w:t xml:space="preserve">            tempArray3[</w:t>
+      </w:r>
+      <w:proofErr w:type="spellStart"/>
+      <w:r>
+        <w:t>i</w:t>
+      </w:r>
+      <w:proofErr w:type="spellEnd"/>
+      <w:r>
+        <w:t>] = Array[</w:t>
+      </w:r>
+      <w:proofErr w:type="spellStart"/>
+      <w:r>
+        <w:t>i</w:t>
+      </w:r>
+      <w:proofErr w:type="spellEnd"/>
+      <w:r>
+        <w:t xml:space="preserve"> + 8];</w:t>
+      </w:r>
+      <w:r>
+        <w:br/>
+        <w:t xml:space="preserve">            tempArray4[</w:t>
+      </w:r>
+      <w:proofErr w:type="spellStart"/>
+      <w:r>
+        <w:t>i</w:t>
+      </w:r>
+      <w:proofErr w:type="spellEnd"/>
+      <w:r>
+        <w:t>] = Array[</w:t>
+      </w:r>
+      <w:proofErr w:type="spellStart"/>
+      <w:r>
+        <w:t>i</w:t>
+      </w:r>
+      <w:proofErr w:type="spellEnd"/>
+      <w:r>
+        <w:t xml:space="preserve"> + 12];</w:t>
+      </w:r>
+      <w:r>
+        <w:br/>
+        <w:t xml:space="preserve">        }</w:t>
+      </w:r>
+      <w:r>
+        <w:br/>
+        <w:t xml:space="preserve">        Random rand = new Random();</w:t>
+      </w:r>
+      <w:r>
+        <w:br/>
+        <w:t xml:space="preserve">        int </w:t>
+      </w:r>
+      <w:proofErr w:type="spellStart"/>
+      <w:r>
+        <w:t>randomNum</w:t>
+      </w:r>
+      <w:proofErr w:type="spellEnd"/>
+      <w:r>
+        <w:t xml:space="preserve"> = </w:t>
+      </w:r>
+      <w:proofErr w:type="spellStart"/>
+      <w:r>
+        <w:t>rand.nextInt</w:t>
+      </w:r>
+      <w:proofErr w:type="spellEnd"/>
+      <w:r>
+        <w:t>(4);</w:t>
+      </w:r>
+      <w:r>
+        <w:br/>
+      </w:r>
+      <w:r>
+        <w:lastRenderedPageBreak/>
+        <w:t xml:space="preserve">        for(int </w:t>
+      </w:r>
+      <w:proofErr w:type="spellStart"/>
+      <w:r>
+        <w:t>i</w:t>
+      </w:r>
+      <w:proofErr w:type="spellEnd"/>
+      <w:r>
+        <w:t xml:space="preserve"> = 0; </w:t>
+      </w:r>
+      <w:proofErr w:type="spellStart"/>
+      <w:r>
+        <w:t>i</w:t>
+      </w:r>
+      <w:proofErr w:type="spellEnd"/>
+      <w:r>
+        <w:t xml:space="preserve"> &lt; 4; </w:t>
+      </w:r>
+      <w:proofErr w:type="spellStart"/>
+      <w:r>
+        <w:t>i</w:t>
+      </w:r>
+      <w:proofErr w:type="spellEnd"/>
+      <w:r>
+        <w:t>++){</w:t>
+      </w:r>
+      <w:r>
+        <w:br/>
+        <w:t xml:space="preserve">            </w:t>
+      </w:r>
+      <w:proofErr w:type="spellStart"/>
+      <w:r>
+        <w:t>cShiftedArray</w:t>
+      </w:r>
+      <w:proofErr w:type="spellEnd"/>
+      <w:r>
+        <w:t>[</w:t>
+      </w:r>
+      <w:proofErr w:type="spellStart"/>
+      <w:r>
+        <w:t>i</w:t>
+      </w:r>
+      <w:proofErr w:type="spellEnd"/>
+      <w:r>
+        <w:t xml:space="preserve"> + </w:t>
+      </w:r>
+      <w:proofErr w:type="spellStart"/>
+      <w:r>
+        <w:rPr>
+          <w:i/>
+          <w:iCs/>
+        </w:rPr>
+        <w:t>CRBox</w:t>
+      </w:r>
+      <w:proofErr w:type="spellEnd"/>
+      <w:r>
+        <w:t>[0][</w:t>
+      </w:r>
+      <w:proofErr w:type="spellStart"/>
+      <w:r>
+        <w:t>randomNum</w:t>
+      </w:r>
+      <w:proofErr w:type="spellEnd"/>
+      <w:r>
+        <w:t>]] = tempArray1[</w:t>
+      </w:r>
+      <w:proofErr w:type="spellStart"/>
+      <w:r>
+        <w:t>i</w:t>
+      </w:r>
+      <w:proofErr w:type="spellEnd"/>
+      <w:r>
+        <w:t>];</w:t>
+      </w:r>
+      <w:r>
+        <w:br/>
+        <w:t xml:space="preserve">            </w:t>
+      </w:r>
+      <w:proofErr w:type="spellStart"/>
+      <w:r>
+        <w:t>cShiftedArray</w:t>
+      </w:r>
+      <w:proofErr w:type="spellEnd"/>
+      <w:r>
+        <w:t>[</w:t>
+      </w:r>
+      <w:proofErr w:type="spellStart"/>
+      <w:r>
+        <w:t>i</w:t>
+      </w:r>
+      <w:proofErr w:type="spellEnd"/>
+      <w:r>
+        <w:t xml:space="preserve"> + </w:t>
+      </w:r>
+      <w:proofErr w:type="spellStart"/>
+      <w:r>
+        <w:rPr>
+          <w:i/>
+          <w:iCs/>
+        </w:rPr>
+        <w:t>CRBox</w:t>
+      </w:r>
+      <w:proofErr w:type="spellEnd"/>
+      <w:r>
+        <w:t>[1][</w:t>
+      </w:r>
+      <w:proofErr w:type="spellStart"/>
+      <w:r>
+        <w:t>randomNum</w:t>
+      </w:r>
+      <w:proofErr w:type="spellEnd"/>
+      <w:r>
+        <w:t>]] = tempArray2[</w:t>
+      </w:r>
+      <w:proofErr w:type="spellStart"/>
+      <w:r>
+        <w:t>i</w:t>
+      </w:r>
+      <w:proofErr w:type="spellEnd"/>
+      <w:r>
+        <w:t>];</w:t>
+      </w:r>
+      <w:r>
+        <w:br/>
+        <w:t xml:space="preserve">            </w:t>
+      </w:r>
+      <w:proofErr w:type="spellStart"/>
+      <w:r>
+        <w:t>cShiftedArray</w:t>
+      </w:r>
+      <w:proofErr w:type="spellEnd"/>
+      <w:r>
+        <w:t>[</w:t>
+      </w:r>
+      <w:proofErr w:type="spellStart"/>
+      <w:r>
+        <w:t>i</w:t>
+      </w:r>
+      <w:proofErr w:type="spellEnd"/>
+      <w:r>
+        <w:t xml:space="preserve"> + </w:t>
+      </w:r>
+      <w:proofErr w:type="spellStart"/>
+      <w:r>
+        <w:rPr>
+          <w:i/>
+          <w:iCs/>
+        </w:rPr>
+        <w:t>CRBox</w:t>
+      </w:r>
+      <w:proofErr w:type="spellEnd"/>
+      <w:r>
+        <w:t>[2][</w:t>
+      </w:r>
+      <w:proofErr w:type="spellStart"/>
+      <w:r>
+        <w:t>randomNum</w:t>
+      </w:r>
+      <w:proofErr w:type="spellEnd"/>
+      <w:r>
+        <w:t>]] = tempArray3[</w:t>
+      </w:r>
+      <w:proofErr w:type="spellStart"/>
+      <w:r>
+        <w:t>i</w:t>
+      </w:r>
+      <w:proofErr w:type="spellEnd"/>
+      <w:r>
+        <w:t>];</w:t>
+      </w:r>
+      <w:r>
+        <w:br/>
+        <w:t xml:space="preserve">            </w:t>
+      </w:r>
+      <w:proofErr w:type="spellStart"/>
+      <w:r>
+        <w:t>cShiftedArray</w:t>
+      </w:r>
+      <w:proofErr w:type="spellEnd"/>
+      <w:r>
+        <w:t>[</w:t>
+      </w:r>
+      <w:proofErr w:type="spellStart"/>
+      <w:r>
+        <w:t>i</w:t>
+      </w:r>
+      <w:proofErr w:type="spellEnd"/>
+      <w:r>
+        <w:t xml:space="preserve"> + </w:t>
+      </w:r>
+      <w:proofErr w:type="spellStart"/>
+      <w:r>
+        <w:rPr>
+          <w:i/>
+          <w:iCs/>
+        </w:rPr>
+        <w:t>CRBox</w:t>
+      </w:r>
+      <w:proofErr w:type="spellEnd"/>
+      <w:r>
+        <w:t>[3][</w:t>
+      </w:r>
+      <w:proofErr w:type="spellStart"/>
+      <w:r>
+        <w:t>randomNum</w:t>
+      </w:r>
+      <w:proofErr w:type="spellEnd"/>
+      <w:r>
+        <w:t>]] = tempArray4[</w:t>
+      </w:r>
+      <w:proofErr w:type="spellStart"/>
+      <w:r>
+        <w:t>i</w:t>
+      </w:r>
+      <w:proofErr w:type="spellEnd"/>
+      <w:r>
+        <w:t>];</w:t>
+      </w:r>
+      <w:r>
+        <w:br/>
+        <w:t xml:space="preserve">        }</w:t>
+      </w:r>
+      <w:r>
+        <w:br/>
+        <w:t xml:space="preserve">        return </w:t>
+      </w:r>
+      <w:proofErr w:type="spellStart"/>
+      <w:r>
+        <w:t>cShiftedArray</w:t>
+      </w:r>
+      <w:proofErr w:type="spellEnd"/>
+      <w:r>
+        <w:t>;</w:t>
+      </w:r>
+      <w:r>
+        <w:br/>
+        <w:t xml:space="preserve">    }</w:t>
+      </w:r>
+      <w:r>
+        <w:br/>
+        <w:t xml:space="preserve">    public static int[] </w:t>
+      </w:r>
+      <w:proofErr w:type="spellStart"/>
+      <w:r>
+        <w:t>RowShift</w:t>
+      </w:r>
+      <w:proofErr w:type="spellEnd"/>
+      <w:r>
+        <w:t>(int[] Array) {</w:t>
+      </w:r>
+      <w:r>
+        <w:br/>
+        <w:t xml:space="preserve">        int[] key = new int[24];</w:t>
+      </w:r>
+      <w:r>
+        <w:br/>
+        <w:t xml:space="preserve">        for(int </w:t>
+      </w:r>
+      <w:proofErr w:type="spellStart"/>
+      <w:r>
+        <w:t>i</w:t>
+      </w:r>
+      <w:proofErr w:type="spellEnd"/>
+      <w:r>
+        <w:t xml:space="preserve"> = (</w:t>
+      </w:r>
+      <w:proofErr w:type="spellStart"/>
+      <w:r>
+        <w:t>Array.length</w:t>
+      </w:r>
+      <w:proofErr w:type="spellEnd"/>
+      <w:r>
+        <w:t xml:space="preserve"> - 24); </w:t>
+      </w:r>
+      <w:proofErr w:type="spellStart"/>
+      <w:r>
+        <w:t>i</w:t>
+      </w:r>
+      <w:proofErr w:type="spellEnd"/>
+      <w:r>
+        <w:t xml:space="preserve"> &gt; </w:t>
+      </w:r>
+      <w:proofErr w:type="spellStart"/>
+      <w:r>
+        <w:t>Array.length</w:t>
+      </w:r>
+      <w:proofErr w:type="spellEnd"/>
+      <w:r>
+        <w:t xml:space="preserve"> - 24; </w:t>
+      </w:r>
+      <w:proofErr w:type="spellStart"/>
+      <w:r>
+        <w:t>i</w:t>
+      </w:r>
+      <w:proofErr w:type="spellEnd"/>
+      <w:r>
+        <w:t>++){</w:t>
+      </w:r>
+      <w:r>
+        <w:br/>
+        <w:t xml:space="preserve">            key[</w:t>
+      </w:r>
+      <w:proofErr w:type="spellStart"/>
+      <w:r>
+        <w:t>i</w:t>
+      </w:r>
+      <w:proofErr w:type="spellEnd"/>
+      <w:r>
+        <w:t>] = Array[</w:t>
+      </w:r>
+      <w:proofErr w:type="spellStart"/>
+      <w:r>
+        <w:t>i</w:t>
+      </w:r>
+      <w:proofErr w:type="spellEnd"/>
+      <w:r>
+        <w:t>];</w:t>
+      </w:r>
+      <w:r>
+        <w:br/>
+        <w:t xml:space="preserve">        }</w:t>
+      </w:r>
+      <w:r>
+        <w:br/>
+        <w:t xml:space="preserve">        int[] tempArray1 = new int[4];</w:t>
+      </w:r>
+      <w:r>
+        <w:br/>
+        <w:t xml:space="preserve">        int[] tempArray2 = new int[4];</w:t>
+      </w:r>
+      <w:r>
+        <w:br/>
+        <w:t xml:space="preserve">        int[] tempArray3 = new int[4];</w:t>
+      </w:r>
+      <w:r>
+        <w:br/>
+        <w:t xml:space="preserve">        int[] tempArray4 = new int[4];</w:t>
+      </w:r>
+      <w:r>
+        <w:br/>
+        <w:t xml:space="preserve">        int[] </w:t>
+      </w:r>
+      <w:proofErr w:type="spellStart"/>
+      <w:r>
+        <w:t>rShiftedArray</w:t>
+      </w:r>
+      <w:proofErr w:type="spellEnd"/>
+      <w:r>
+        <w:t xml:space="preserve"> = new int[16];</w:t>
+      </w:r>
+      <w:r>
+        <w:br/>
+        <w:t xml:space="preserve">        for(int </w:t>
+      </w:r>
+      <w:proofErr w:type="spellStart"/>
+      <w:r>
+        <w:t>i</w:t>
+      </w:r>
+      <w:proofErr w:type="spellEnd"/>
+      <w:r>
+        <w:t xml:space="preserve"> = 0; </w:t>
+      </w:r>
+      <w:proofErr w:type="spellStart"/>
+      <w:r>
+        <w:t>i</w:t>
+      </w:r>
+      <w:proofErr w:type="spellEnd"/>
+      <w:r>
+        <w:t xml:space="preserve"> &lt; 4; </w:t>
+      </w:r>
+      <w:proofErr w:type="spellStart"/>
+      <w:r>
+        <w:t>i</w:t>
+      </w:r>
+      <w:proofErr w:type="spellEnd"/>
+      <w:r>
+        <w:t>++){</w:t>
+      </w:r>
+      <w:r>
+        <w:br/>
+        <w:t xml:space="preserve">            tempArray1[</w:t>
+      </w:r>
+      <w:proofErr w:type="spellStart"/>
+      <w:r>
+        <w:t>i</w:t>
+      </w:r>
+      <w:proofErr w:type="spellEnd"/>
+      <w:r>
+        <w:t>] = Array[</w:t>
+      </w:r>
+      <w:proofErr w:type="spellStart"/>
+      <w:r>
+        <w:t>i</w:t>
+      </w:r>
+      <w:proofErr w:type="spellEnd"/>
+      <w:r>
+        <w:t>];</w:t>
+      </w:r>
+      <w:r>
+        <w:br/>
+        <w:t xml:space="preserve">            tempArray2[</w:t>
+      </w:r>
+      <w:proofErr w:type="spellStart"/>
+      <w:r>
+        <w:t>i</w:t>
+      </w:r>
+      <w:proofErr w:type="spellEnd"/>
+      <w:r>
+        <w:t>] = Array[</w:t>
+      </w:r>
+      <w:proofErr w:type="spellStart"/>
+      <w:r>
+        <w:t>i</w:t>
+      </w:r>
+      <w:proofErr w:type="spellEnd"/>
+      <w:r>
+        <w:t xml:space="preserve"> + 4];</w:t>
+      </w:r>
+      <w:r>
+        <w:br/>
+        <w:t xml:space="preserve">            tempArray3[</w:t>
+      </w:r>
+      <w:proofErr w:type="spellStart"/>
+      <w:r>
+        <w:t>i</w:t>
+      </w:r>
+      <w:proofErr w:type="spellEnd"/>
+      <w:r>
+        <w:t>] = Array[</w:t>
+      </w:r>
+      <w:proofErr w:type="spellStart"/>
+      <w:r>
+        <w:t>i</w:t>
+      </w:r>
+      <w:proofErr w:type="spellEnd"/>
+      <w:r>
+        <w:t xml:space="preserve"> + 8];</w:t>
+      </w:r>
+      <w:r>
+        <w:br/>
+        <w:t xml:space="preserve">            tempArray4[</w:t>
+      </w:r>
+      <w:proofErr w:type="spellStart"/>
+      <w:r>
+        <w:t>i</w:t>
+      </w:r>
+      <w:proofErr w:type="spellEnd"/>
+      <w:r>
+        <w:t>] = Array[</w:t>
+      </w:r>
+      <w:proofErr w:type="spellStart"/>
+      <w:r>
+        <w:t>i</w:t>
+      </w:r>
+      <w:proofErr w:type="spellEnd"/>
+      <w:r>
+        <w:t xml:space="preserve"> + 12];</w:t>
+      </w:r>
+      <w:r>
+        <w:br/>
+        <w:t xml:space="preserve">        }</w:t>
+      </w:r>
+      <w:r>
+        <w:br/>
+        <w:t xml:space="preserve">        Random rand = new Random();</w:t>
+      </w:r>
+      <w:r>
+        <w:br/>
+        <w:t xml:space="preserve">        int </w:t>
+      </w:r>
+      <w:proofErr w:type="spellStart"/>
+      <w:r>
+        <w:t>randomNum</w:t>
+      </w:r>
+      <w:proofErr w:type="spellEnd"/>
+      <w:r>
+        <w:t xml:space="preserve"> = </w:t>
+      </w:r>
+      <w:proofErr w:type="spellStart"/>
+      <w:r>
+        <w:t>rand.nextInt</w:t>
+      </w:r>
+      <w:proofErr w:type="spellEnd"/>
+      <w:r>
+        <w:t>(4);</w:t>
+      </w:r>
+      <w:r>
+        <w:br/>
+        <w:t xml:space="preserve">        for(int </w:t>
+      </w:r>
+      <w:proofErr w:type="spellStart"/>
+      <w:r>
+        <w:t>i</w:t>
+      </w:r>
+      <w:proofErr w:type="spellEnd"/>
+      <w:r>
+        <w:t xml:space="preserve"> = 0; </w:t>
+      </w:r>
+      <w:proofErr w:type="spellStart"/>
+      <w:r>
+        <w:t>i</w:t>
+      </w:r>
+      <w:proofErr w:type="spellEnd"/>
+      <w:r>
+        <w:t xml:space="preserve"> &lt; 4; </w:t>
+      </w:r>
+      <w:proofErr w:type="spellStart"/>
+      <w:r>
+        <w:t>i</w:t>
+      </w:r>
+      <w:proofErr w:type="spellEnd"/>
+      <w:r>
+        <w:t>++){</w:t>
+      </w:r>
+      <w:r>
+        <w:br/>
+        <w:t xml:space="preserve">            </w:t>
+      </w:r>
+      <w:proofErr w:type="spellStart"/>
+      <w:r>
+        <w:t>rShiftedArray</w:t>
+      </w:r>
+      <w:proofErr w:type="spellEnd"/>
+      <w:r>
+        <w:t>[</w:t>
+      </w:r>
+      <w:proofErr w:type="spellStart"/>
+      <w:r>
+        <w:t>i</w:t>
+      </w:r>
+      <w:proofErr w:type="spellEnd"/>
+      <w:r>
+        <w:t xml:space="preserve"> + </w:t>
+      </w:r>
+      <w:proofErr w:type="spellStart"/>
+      <w:r>
+        <w:rPr>
+          <w:i/>
+          <w:iCs/>
+        </w:rPr>
+        <w:t>CRBox</w:t>
+      </w:r>
+      <w:proofErr w:type="spellEnd"/>
+      <w:r>
+        <w:t>[</w:t>
+      </w:r>
+      <w:proofErr w:type="spellStart"/>
+      <w:r>
+        <w:t>randomNum</w:t>
+      </w:r>
+      <w:proofErr w:type="spellEnd"/>
+      <w:r>
+        <w:t>][0]] = tempArray1[</w:t>
+      </w:r>
+      <w:proofErr w:type="spellStart"/>
+      <w:r>
+        <w:t>i</w:t>
+      </w:r>
+      <w:proofErr w:type="spellEnd"/>
+      <w:r>
+        <w:t>];</w:t>
+      </w:r>
+      <w:r>
+        <w:br/>
+        <w:t xml:space="preserve">            </w:t>
+      </w:r>
+      <w:proofErr w:type="spellStart"/>
+      <w:r>
+        <w:t>rShiftedArray</w:t>
+      </w:r>
+      <w:proofErr w:type="spellEnd"/>
+      <w:r>
+        <w:t>[</w:t>
+      </w:r>
+      <w:proofErr w:type="spellStart"/>
+      <w:r>
+        <w:t>i</w:t>
+      </w:r>
+      <w:proofErr w:type="spellEnd"/>
+      <w:r>
+        <w:t xml:space="preserve"> + </w:t>
+      </w:r>
+      <w:proofErr w:type="spellStart"/>
+      <w:r>
+        <w:rPr>
+          <w:i/>
+          <w:iCs/>
+        </w:rPr>
+        <w:t>CRBox</w:t>
+      </w:r>
+      <w:proofErr w:type="spellEnd"/>
+      <w:r>
+        <w:t>[</w:t>
+      </w:r>
+      <w:proofErr w:type="spellStart"/>
+      <w:r>
+        <w:t>randomNum</w:t>
+      </w:r>
+      <w:proofErr w:type="spellEnd"/>
+      <w:r>
+        <w:t>][1]] = tempArray2[</w:t>
+      </w:r>
+      <w:proofErr w:type="spellStart"/>
+      <w:r>
+        <w:t>i</w:t>
+      </w:r>
+      <w:proofErr w:type="spellEnd"/>
+      <w:r>
+        <w:t>];</w:t>
+      </w:r>
+      <w:r>
+        <w:br/>
+        <w:t xml:space="preserve">            </w:t>
+      </w:r>
+      <w:proofErr w:type="spellStart"/>
+      <w:r>
+        <w:t>rShiftedArray</w:t>
+      </w:r>
+      <w:proofErr w:type="spellEnd"/>
+      <w:r>
+        <w:t>[</w:t>
+      </w:r>
+      <w:proofErr w:type="spellStart"/>
+      <w:r>
+        <w:t>i</w:t>
+      </w:r>
+      <w:proofErr w:type="spellEnd"/>
+      <w:r>
+        <w:t xml:space="preserve"> + </w:t>
+      </w:r>
+      <w:proofErr w:type="spellStart"/>
+      <w:r>
+        <w:rPr>
+          <w:i/>
+          <w:iCs/>
+        </w:rPr>
+        <w:t>CRBox</w:t>
+      </w:r>
+      <w:proofErr w:type="spellEnd"/>
+      <w:r>
+        <w:t>[</w:t>
+      </w:r>
+      <w:proofErr w:type="spellStart"/>
+      <w:r>
+        <w:t>randomNum</w:t>
+      </w:r>
+      <w:proofErr w:type="spellEnd"/>
+      <w:r>
+        <w:t>][2]] = tempArray3[</w:t>
+      </w:r>
+      <w:proofErr w:type="spellStart"/>
+      <w:r>
+        <w:t>i</w:t>
+      </w:r>
+      <w:proofErr w:type="spellEnd"/>
+      <w:r>
+        <w:t>];</w:t>
+      </w:r>
+      <w:r>
+        <w:br/>
+        <w:t xml:space="preserve">            </w:t>
+      </w:r>
+      <w:proofErr w:type="spellStart"/>
+      <w:r>
+        <w:t>rShiftedArray</w:t>
+      </w:r>
+      <w:proofErr w:type="spellEnd"/>
+      <w:r>
+        <w:t>[</w:t>
+      </w:r>
+      <w:proofErr w:type="spellStart"/>
+      <w:r>
+        <w:t>i</w:t>
+      </w:r>
+      <w:proofErr w:type="spellEnd"/>
+      <w:r>
+        <w:t xml:space="preserve"> + </w:t>
+      </w:r>
+      <w:proofErr w:type="spellStart"/>
+      <w:r>
+        <w:rPr>
+          <w:i/>
+          <w:iCs/>
+        </w:rPr>
+        <w:t>CRBox</w:t>
+      </w:r>
+      <w:proofErr w:type="spellEnd"/>
+      <w:r>
+        <w:t>[</w:t>
+      </w:r>
+      <w:proofErr w:type="spellStart"/>
+      <w:r>
+        <w:t>randomNum</w:t>
+      </w:r>
+      <w:proofErr w:type="spellEnd"/>
+      <w:r>
+        <w:t>][3]] = tempArray4[</w:t>
+      </w:r>
+      <w:proofErr w:type="spellStart"/>
+      <w:r>
+        <w:t>i</w:t>
+      </w:r>
+      <w:proofErr w:type="spellEnd"/>
+      <w:r>
+        <w:t>];</w:t>
+      </w:r>
+      <w:r>
+        <w:br/>
+        <w:t xml:space="preserve">        }</w:t>
+      </w:r>
+      <w:r>
+        <w:br/>
+        <w:t xml:space="preserve">        return </w:t>
+      </w:r>
+      <w:proofErr w:type="spellStart"/>
+      <w:r>
+        <w:t>rShiftedArray</w:t>
+      </w:r>
+      <w:proofErr w:type="spellEnd"/>
+      <w:r>
+        <w:t>;</w:t>
+      </w:r>
+      <w:r>
+        <w:br/>
+        <w:t xml:space="preserve">    }</w:t>
+      </w:r>
+      <w:r>
+        <w:br/>
+        <w:t>}</w:t>
+      </w:r>
+    </w:p>
+    <w:p/>
+    <w:p/>
+    <w:p/>
+    <w:p/>
+    <w:p/>
+    <w:p/>
+    <w:p/>
+    <w:p/>
+    <w:p>
+      <w:r>
+        <w:rPr>
+          <w:noProof/>
+        </w:rPr>
+        <mc:AlternateContent>
+          <mc:Choice Requires="wps">
+            <w:drawing>
+              <wp:anchor distT="45720" distB="45720" distL="114300" distR="114300" simplePos="0" relativeHeight="251665408" behindDoc="0" locked="0" layoutInCell="1" allowOverlap="1" wp14:anchorId="3AF3FB7B" wp14:editId="09E206D4">
+                <wp:simplePos x="0" y="0"/>
+                <wp:positionH relativeFrom="column">
+                  <wp:posOffset>1649095</wp:posOffset>
+                </wp:positionH>
+                <wp:positionV relativeFrom="paragraph">
+                  <wp:posOffset>346710</wp:posOffset>
+                </wp:positionV>
+                <wp:extent cx="5398770" cy="1404620"/>
+                <wp:effectExtent l="0" t="0" r="11430" b="27940"/>
+                <wp:wrapSquare wrapText="bothSides"/>
+                <wp:docPr id="962687628" name="Text Box 2"/>
+                <wp:cNvGraphicFramePr>
+                  <a:graphicFrameLocks xmlns:a="http://schemas.openxmlformats.org/drawingml/2006/main"/>
+                </wp:cNvGraphicFramePr>
+                <a:graphic xmlns:a="http://schemas.openxmlformats.org/drawingml/2006/main">
+                  <a:graphicData uri="http://schemas.microsoft.com/office/word/2010/wordprocessingShape">
+                    <wps:wsp>
+                      <wps:cNvSpPr txBox="1">
+                        <a:spLocks noChangeArrowheads="1"/>
+                      </wps:cNvSpPr>
+                      <wps:spPr bwMode="auto">
+                        <a:xfrm>
+                          <a:off x="0" y="0"/>
+                          <a:ext cx="5398770" cy="1404620"/>
+                        </a:xfrm>
+                        <a:prstGeom prst="rect">
+                          <a:avLst/>
+                        </a:prstGeom>
+                        <a:solidFill>
+                          <a:srgbClr val="FFFFFF"/>
+                        </a:solidFill>
+                        <a:ln w="9525">
+                          <a:solidFill>
+                            <a:srgbClr val="000000"/>
+                          </a:solidFill>
+                          <a:miter lim="800000"/>
+                          <a:headEnd/>
+                          <a:tailEnd/>
+                        </a:ln>
+                      </wps:spPr>
+                      <wps:txbx>
+                        <w:txbxContent>
+                          <w:p>
+                            <w:r>
+                              <w:t>This class is used to</w:t>
+                            </w:r>
+                            <w:r>
+                              <w:t xml:space="preserve"> convert the message into an array of integers, split up the message into 16 length arrays and encrypt it</w:t>
+                            </w:r>
+                            <w:r>
+                              <w:t xml:space="preserve">. It does this by accessing the methods in other classes like </w:t>
+                            </w:r>
+                            <w:proofErr w:type="spellStart"/>
+                            <w:r>
+                              <w:t>Column_Row_Shift</w:t>
+                            </w:r>
+                            <w:proofErr w:type="spellEnd"/>
+                            <w:r>
+                              <w:t xml:space="preserve">. I have set it up in this way so that when I go to develop the decryption </w:t>
+                            </w:r>
+                            <w:proofErr w:type="gramStart"/>
+                            <w:r>
+                              <w:t>algorithm</w:t>
+                            </w:r>
+                            <w:proofErr w:type="gramEnd"/>
+                            <w:r>
+                              <w:t xml:space="preserve"> I can just use different classes and methods in the </w:t>
+                            </w:r>
+                            <w:r>
+                              <w:t>main class instead of having all the encryption methods and classed in the main class.</w:t>
+                            </w:r>
+                          </w:p>
+                        </w:txbxContent>
+                      </wps:txbx>
+                      <wps:bodyPr rot="0" vert="horz" wrap="square" lIns="91440" tIns="45720" rIns="91440" bIns="45720" anchor="t" anchorCtr="0">
+                        <a:spAutoFit/>
+                      </wps:bodyPr>
+                    </wps:wsp>
+                  </a:graphicData>
+                </a:graphic>
+                <wp14:sizeRelH relativeFrom="margin">
+                  <wp14:pctWidth>0</wp14:pctWidth>
+                </wp14:sizeRelH>
+                <wp14:sizeRelV relativeFrom="margin">
+                  <wp14:pctHeight>20000</wp14:pctHeight>
+                </wp14:sizeRelV>
+              </wp:anchor>
+            </w:drawing>
+          </mc:Choice>
+          <mc:Fallback>
+            <w:pict>
+              <v:shape w14:anchorId="3AF3FB7B" id="_x0000_s1028" type="#_x0000_t202" style="position:absolute;margin-left:129.85pt;margin-top:27.3pt;width:425.1pt;height:110.6pt;z-index:251665408;visibility:visible;mso-wrap-style:square;mso-width-percent:0;mso-height-percent:200;mso-wrap-distance-left:9pt;mso-wrap-distance-top:3.6pt;mso-wrap-distance-right:9pt;mso-wrap-distance-bottom:3.6pt;mso-position-horizontal:absolute;mso-position-horizontal-relative:text;mso-position-vertical:absolute;mso-position-vertical-relative:text;mso-width-percent:0;mso-height-percent:200;mso-width-relative:margin;mso-height-relative:margin;v-text-anchor:top" o:gfxdata="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">
+                <v:textbox style="mso-fit-shape-to-text:t">
+                  <w:txbxContent>
+                    <w:p>
+                      <w:r>
+                        <w:t>This class is used to</w:t>
+                      </w:r>
+                      <w:r>
+                        <w:t xml:space="preserve"> convert the message into an array of integers, split up the message into 16 length arrays and encrypt it</w:t>
+                      </w:r>
+                      <w:r>
+                        <w:t xml:space="preserve">. It does this by accessing the methods in other classes like </w:t>
+                      </w:r>
+                      <w:proofErr w:type="spellStart"/>
+                      <w:r>
+                        <w:t>Column_Row_Shift</w:t>
+                      </w:r>
+                      <w:proofErr w:type="spellEnd"/>
+                      <w:r>
+                        <w:t xml:space="preserve">. I have set it up in this way so that when I go to develop the decryption </w:t>
+                      </w:r>
+                      <w:proofErr w:type="gramStart"/>
+                      <w:r>
+                        <w:t>algorithm</w:t>
+                      </w:r>
+                      <w:proofErr w:type="gramEnd"/>
+                      <w:r>
+                        <w:t xml:space="preserve"> I can just use different classes and methods in the </w:t>
+                      </w:r>
+                      <w:r>
+                        <w:t>main class instead of having all the encryption methods and classed in the main class.</w:t>
+                      </w:r>
+                    </w:p>
+                  </w:txbxContent>
+                </v:textbox>
+                <w10:wrap type="square"/>
+              </v:shape>
+            </w:pict>
+          </mc:Fallback>
+        </mc:AlternateContent>
+      </w:r>
+    </w:p>
+    <w:tbl>
+      <w:tblPr>
+        <w:tblStyle w:val="TableGrid"/>
+        <w:tblW w:w="0" w:type="auto"/>
+        <w:tblLook w:val="04A0" w:firstRow="1" w:lastRow="0" w:firstColumn="1" w:lastColumn="0" w:noHBand="0" w:noVBand="1"/>
+      </w:tblPr>
+      <w:tblGrid>
+        <w:gridCol w:w="2405"/>
+      </w:tblGrid>
+      <w:tr>
+        <w:tc>
+          <w:tcPr>
+            <w:tcW w:w="2405" w:type="dxa"/>
+          </w:tcPr>
+          <w:p>
+            <w:pPr>
+              <w:rPr>
+                <w:b/>
+                <w:bCs/>
+              </w:rPr>
+            </w:pPr>
+            <w:r>
+              <w:rPr>
+                <w:b/>
+                <w:bCs/>
+              </w:rPr>
+              <w:t>Name:</w:t>
+            </w:r>
+          </w:p>
+          <w:p>
+            <w:r>
+              <w:t>Encryption</w:t>
+            </w:r>
+          </w:p>
+        </w:tc>
+      </w:tr>
+      <w:tr>
+        <w:tc>
+          <w:tcPr>
+            <w:tcW w:w="2405" w:type="dxa"/>
+          </w:tcPr>
+          <w:p>
+            <w:pPr>
+              <w:rPr>
+                <w:b/>
+                <w:bCs/>
+              </w:rPr>
+            </w:pPr>
+            <w:r>
+              <w:rPr>
+                <w:b/>
+                <w:bCs/>
+              </w:rPr>
+              <w:t>Methods:</w:t>
+            </w:r>
+          </w:p>
+          <w:p>
+            <w:proofErr w:type="gramStart"/>
+            <w:r>
+              <w:t>encryption</w:t>
+            </w:r>
+            <w:r>
+              <w:t>(</w:t>
+            </w:r>
+            <w:proofErr w:type="gramEnd"/>
+            <w:r>
+              <w:t>)</w:t>
+            </w:r>
+          </w:p>
+          <w:p>
+            <w:proofErr w:type="gramStart"/>
+            <w:r>
+              <w:t>encryption</w:t>
+            </w:r>
+            <w:r>
+              <w:t>(</w:t>
+            </w:r>
+            <w:proofErr w:type="gramEnd"/>
+            <w:r>
+              <w:t>)</w:t>
+            </w:r>
+          </w:p>
+        </w:tc>
+      </w:tr>
+      <w:tr>
+        <w:tc>
+          <w:tcPr>
+            <w:tcW w:w="2405" w:type="dxa"/>
+          </w:tcPr>
+          <w:p>
+            <w:pPr>
+              <w:rPr>
+                <w:b/>
+                <w:bCs/>
+              </w:rPr>
+            </w:pPr>
+            <w:r>
+              <w:rPr>
+                <w:b/>
+                <w:bCs/>
+              </w:rPr>
+              <w:t>Attributes:</w:t>
+            </w:r>
+          </w:p>
+          <w:p>
+            <w:r>
+              <w:t xml:space="preserve">Array – </w:t>
+            </w:r>
+            <w:proofErr w:type="gramStart"/>
+            <w:r>
+              <w:t>Bytes[</w:t>
+            </w:r>
+            <w:proofErr w:type="gramEnd"/>
+            <w:r>
+              <w:t>16]</w:t>
+            </w:r>
+          </w:p>
+          <w:p>
+            <w:r>
+              <w:t xml:space="preserve">Int – </w:t>
+            </w:r>
+            <w:proofErr w:type="spellStart"/>
+            <w:r>
+              <w:t>newLength</w:t>
+            </w:r>
+            <w:proofErr w:type="spellEnd"/>
+          </w:p>
+          <w:p>
+            <w:r>
+              <w:t xml:space="preserve">Array </w:t>
+            </w:r>
+            <w:r>
+              <w:t>–</w:t>
+            </w:r>
+            <w:r>
+              <w:t xml:space="preserve"> </w:t>
+            </w:r>
+            <w:proofErr w:type="spellStart"/>
+            <w:r>
+              <w:t>newArray</w:t>
+            </w:r>
+            <w:proofErr w:type="spellEnd"/>
+          </w:p>
+          <w:p>
+            <w:r>
+              <w:t xml:space="preserve">Int - </w:t>
+            </w:r>
+            <w:proofErr w:type="spellStart"/>
+            <w:r>
+              <w:t>randomNum</w:t>
+            </w:r>
+            <w:proofErr w:type="spellEnd"/>
+            <w:r>
+              <w:t xml:space="preserve"> </w:t>
+            </w:r>
+          </w:p>
+        </w:tc>
+      </w:tr>
+    </w:tbl>
+    <w:p/>
+    <w:p>
+      <w:r>
+        <w:t>//Libraries</w:t>
+      </w:r>
+      <w:r>
+        <w:br/>
+        <w:t xml:space="preserve">import </w:t>
+      </w:r>
+      <w:proofErr w:type="spellStart"/>
+      <w:r>
+        <w:t>java.nio.charset.StandardCharsets</w:t>
+      </w:r>
+      <w:proofErr w:type="spellEnd"/>
+      <w:r>
+        <w:t>;</w:t>
+      </w:r>
+      <w:r>
+        <w:br/>
+        <w:t xml:space="preserve">import </w:t>
+      </w:r>
+      <w:proofErr w:type="spellStart"/>
+      <w:r>
+        <w:t>java.util.Random</w:t>
+      </w:r>
+      <w:proofErr w:type="spellEnd"/>
+      <w:r>
+        <w:t>;</w:t>
+      </w:r>
+      <w:r>
+        <w:br/>
+      </w:r>
+      <w:r>
+        <w:br/>
+        <w:t>//Encryption class</w:t>
+      </w:r>
+      <w:r>
+        <w:br/>
+        <w:t>public class encryption {</w:t>
+      </w:r>
+      <w:r>
+        <w:br/>
+        <w:t xml:space="preserve">    String message;</w:t>
+      </w:r>
+      <w:r>
+        <w:br/>
+        <w:t xml:space="preserve">    public encryption(String message) {</w:t>
+      </w:r>
+      <w:r>
+        <w:br/>
+        <w:t xml:space="preserve">        </w:t>
+      </w:r>
+      <w:proofErr w:type="spellStart"/>
+      <w:r>
+        <w:t>this.message</w:t>
+      </w:r>
+      <w:proofErr w:type="spellEnd"/>
+      <w:r>
+        <w:t xml:space="preserve"> = message;</w:t>
+      </w:r>
+      <w:r>
+        <w:br/>
+        <w:t xml:space="preserve">    }</w:t>
+      </w:r>
+      <w:r>
+        <w:br/>
+        <w:t xml:space="preserve">    public String encryption(String message){</w:t>
+      </w:r>
+      <w:r>
+        <w:br/>
+        <w:t xml:space="preserve">        byte[] bytes = </w:t>
+      </w:r>
+      <w:proofErr w:type="spellStart"/>
+      <w:r>
+        <w:t>message.getBytes</w:t>
+      </w:r>
+      <w:proofErr w:type="spellEnd"/>
+      <w:r>
+        <w:t>(StandardCharsets.</w:t>
+      </w:r>
+      <w:r>
+        <w:rPr>
+          <w:i/>
+          <w:iCs/>
+        </w:rPr>
+        <w:t>UTF_8</w:t>
+      </w:r>
+      <w:r>
+        <w:t>);</w:t>
+      </w:r>
+      <w:r>
+        <w:br/>
+        <w:t xml:space="preserve">        int </w:t>
+      </w:r>
+      <w:proofErr w:type="spellStart"/>
+      <w:r>
+        <w:t>newLength</w:t>
+      </w:r>
+      <w:proofErr w:type="spellEnd"/>
+      <w:r>
+        <w:t xml:space="preserve"> = (16 -(</w:t>
+      </w:r>
+      <w:proofErr w:type="spellStart"/>
+      <w:r>
+        <w:t>bytes.length</w:t>
+      </w:r>
+      <w:proofErr w:type="spellEnd"/>
+      <w:r>
+        <w:t xml:space="preserve"> % 16)) % 16;</w:t>
+      </w:r>
+      <w:r>
+        <w:br/>
+        <w:t xml:space="preserve">        int[] Array = new int[(</w:t>
+      </w:r>
+      <w:proofErr w:type="spellStart"/>
+      <w:r>
+        <w:t>newLength</w:t>
+      </w:r>
+      <w:proofErr w:type="spellEnd"/>
+      <w:r>
+        <w:t xml:space="preserve"> + </w:t>
+      </w:r>
+      <w:proofErr w:type="spellStart"/>
+      <w:r>
+        <w:t>bytes.length</w:t>
+      </w:r>
+      <w:proofErr w:type="spellEnd"/>
+      <w:r>
+        <w:t>)];</w:t>
+      </w:r>
+      <w:r>
+        <w:br/>
+        <w:t xml:space="preserve">        for(int </w:t>
+      </w:r>
+      <w:proofErr w:type="spellStart"/>
+      <w:r>
+        <w:t>i</w:t>
+      </w:r>
+      <w:proofErr w:type="spellEnd"/>
+      <w:r>
+        <w:t xml:space="preserve"> = 0 ; </w:t>
+      </w:r>
+      <w:proofErr w:type="spellStart"/>
+      <w:r>
+        <w:t>i</w:t>
+      </w:r>
+      <w:proofErr w:type="spellEnd"/>
+      <w:r>
+        <w:t xml:space="preserve"> &lt; </w:t>
+      </w:r>
+      <w:proofErr w:type="spellStart"/>
+      <w:r>
+        <w:t>bytes.length</w:t>
+      </w:r>
+      <w:proofErr w:type="spellEnd"/>
+      <w:r>
+        <w:t xml:space="preserve"> ; </w:t>
+      </w:r>
+      <w:proofErr w:type="spellStart"/>
+      <w:r>
+        <w:t>i</w:t>
+      </w:r>
+      <w:proofErr w:type="spellEnd"/>
+      <w:r>
+        <w:t>++){</w:t>
+      </w:r>
+      <w:r>
+        <w:br/>
+        <w:t xml:space="preserve">            Array[</w:t>
+      </w:r>
+      <w:proofErr w:type="spellStart"/>
+      <w:r>
+        <w:t>i</w:t>
+      </w:r>
+      <w:proofErr w:type="spellEnd"/>
+      <w:r>
+        <w:t>] = bytes[</w:t>
+      </w:r>
+      <w:proofErr w:type="spellStart"/>
+      <w:r>
+        <w:t>i</w:t>
+      </w:r>
+      <w:proofErr w:type="spellEnd"/>
+      <w:r>
+        <w:t>];</w:t>
+      </w:r>
+      <w:r>
+        <w:br/>
+        <w:t xml:space="preserve">        }</w:t>
+      </w:r>
+      <w:r>
+        <w:br/>
+        <w:t xml:space="preserve">        for(int </w:t>
+      </w:r>
+      <w:proofErr w:type="spellStart"/>
+      <w:r>
+        <w:t>i</w:t>
+      </w:r>
+      <w:proofErr w:type="spellEnd"/>
+      <w:r>
+        <w:t xml:space="preserve"> = 0; </w:t>
+      </w:r>
+      <w:proofErr w:type="spellStart"/>
+      <w:r>
+        <w:t>i</w:t>
+      </w:r>
+      <w:proofErr w:type="spellEnd"/>
+      <w:r>
+        <w:t xml:space="preserve"> &lt; 12; </w:t>
+      </w:r>
+      <w:proofErr w:type="spellStart"/>
+      <w:r>
+        <w:t>i</w:t>
+      </w:r>
+      <w:proofErr w:type="spellEnd"/>
+      <w:r>
+        <w:t>++){</w:t>
+      </w:r>
+      <w:r>
+        <w:br/>
+        <w:t xml:space="preserve">            Array = sBox_jumble.</w:t>
+      </w:r>
+      <w:proofErr w:type="spellStart"/>
+      <w:r>
+        <w:rPr>
+          <w:i/>
+          <w:iCs/>
+        </w:rPr>
+        <w:t>sBox</w:t>
+      </w:r>
+      <w:proofErr w:type="spellEnd"/>
+      <w:r>
+        <w:rPr>
+          <w:i/>
+          <w:iCs/>
+        </w:rPr>
+        <w:t>__jumble</w:t>
+      </w:r>
+      <w:r>
+        <w:t>(Array);</w:t>
+      </w:r>
+      <w:r>
+        <w:br/>
+        <w:t xml:space="preserve">            Array = </w:t>
+      </w:r>
+      <w:proofErr w:type="spellStart"/>
+      <w:r>
+        <w:t>Column_Row_Shift.</w:t>
+      </w:r>
+      <w:r>
+        <w:rPr>
+          <w:i/>
+          <w:iCs/>
+        </w:rPr>
+        <w:t>RowShift</w:t>
+      </w:r>
+      <w:proofErr w:type="spellEnd"/>
+      <w:r>
+        <w:t>(Array);</w:t>
+      </w:r>
+      <w:r>
+        <w:br/>
+        <w:t xml:space="preserve">            Array = </w:t>
+      </w:r>
+      <w:proofErr w:type="spellStart"/>
+      <w:r>
+        <w:t>Column_Row_Shift.</w:t>
+      </w:r>
+      <w:r>
+        <w:rPr>
+          <w:i/>
+          <w:iCs/>
+        </w:rPr>
+        <w:t>RowShift</w:t>
+      </w:r>
+      <w:proofErr w:type="spellEnd"/>
+      <w:r>
+        <w:t>(Array);</w:t>
+      </w:r>
+      <w:r>
+        <w:br/>
+        <w:t xml:space="preserve">        }</w:t>
+      </w:r>
+      <w:r>
+        <w:br/>
+        <w:t xml:space="preserve">        Random rand = new Random();</w:t>
+      </w:r>
+      <w:r>
+        <w:br/>
+        <w:t xml:space="preserve">        for(int </w:t>
+      </w:r>
+      <w:proofErr w:type="spellStart"/>
+      <w:r>
+        <w:t>i</w:t>
+      </w:r>
+      <w:proofErr w:type="spellEnd"/>
+      <w:r>
+        <w:t xml:space="preserve"> = 0; </w:t>
+      </w:r>
+      <w:proofErr w:type="spellStart"/>
+      <w:r>
+        <w:t>i</w:t>
+      </w:r>
+      <w:proofErr w:type="spellEnd"/>
+      <w:r>
+        <w:t xml:space="preserve"> &lt; 16; </w:t>
+      </w:r>
+      <w:proofErr w:type="spellStart"/>
+      <w:r>
+        <w:t>i</w:t>
+      </w:r>
+      <w:proofErr w:type="spellEnd"/>
+      <w:r>
+        <w:t>++){</w:t>
+      </w:r>
+      <w:r>
+        <w:br/>
+        <w:t xml:space="preserve">            int </w:t>
+      </w:r>
+      <w:proofErr w:type="spellStart"/>
+      <w:r>
+        <w:t>randomNum</w:t>
+      </w:r>
+      <w:proofErr w:type="spellEnd"/>
+      <w:r>
+        <w:t xml:space="preserve"> = </w:t>
+      </w:r>
+      <w:proofErr w:type="spellStart"/>
+      <w:r>
+        <w:t>rand.nextInt</w:t>
+      </w:r>
+      <w:proofErr w:type="spellEnd"/>
+      <w:r>
+        <w:t>(10);</w:t>
+      </w:r>
+      <w:r>
+        <w:br/>
+        <w:t xml:space="preserve">            if(Array[</w:t>
+      </w:r>
+      <w:proofErr w:type="spellStart"/>
+      <w:r>
+        <w:t>i</w:t>
+      </w:r>
+      <w:proofErr w:type="spellEnd"/>
+      <w:r>
+        <w:t>] == 0){</w:t>
+      </w:r>
+      <w:r>
+        <w:br/>
+        <w:t xml:space="preserve">                Array[</w:t>
+      </w:r>
+      <w:proofErr w:type="spellStart"/>
+      <w:r>
+        <w:t>i</w:t>
+      </w:r>
+      <w:proofErr w:type="spellEnd"/>
+      <w:r>
+        <w:t xml:space="preserve">] = 101 + </w:t>
+      </w:r>
+      <w:proofErr w:type="spellStart"/>
+      <w:r>
+        <w:t>randomNum</w:t>
+      </w:r>
+      <w:proofErr w:type="spellEnd"/>
+      <w:r>
+        <w:t>;</w:t>
+      </w:r>
+      <w:r>
+        <w:br/>
+        <w:t xml:space="preserve">            }</w:t>
+      </w:r>
+      <w:r>
+        <w:br/>
+        <w:t xml:space="preserve">            Array[</w:t>
+      </w:r>
+      <w:proofErr w:type="spellStart"/>
+      <w:r>
+        <w:t>i</w:t>
+      </w:r>
+      <w:proofErr w:type="spellEnd"/>
+      <w:r>
+        <w:t>] = 100 + (Array[</w:t>
+      </w:r>
+      <w:proofErr w:type="spellStart"/>
+      <w:r>
+        <w:t>i</w:t>
+      </w:r>
+      <w:proofErr w:type="spellEnd"/>
+      <w:r>
+        <w:t>] * Array[</w:t>
+      </w:r>
+      <w:proofErr w:type="spellStart"/>
+      <w:r>
+        <w:t>i</w:t>
+      </w:r>
+      <w:proofErr w:type="spellEnd"/>
+      <w:r>
+        <w:t>]);</w:t>
+      </w:r>
+      <w:r>
+        <w:br/>
+        <w:t xml:space="preserve">            if(</w:t>
+      </w:r>
+      <w:proofErr w:type="spellStart"/>
+      <w:r>
+        <w:t>randomNum</w:t>
+      </w:r>
+      <w:proofErr w:type="spellEnd"/>
+      <w:r>
+        <w:t xml:space="preserve"> &lt; 2){</w:t>
+      </w:r>
+      <w:r>
+        <w:br/>
+        <w:t xml:space="preserve">                Array[</w:t>
+      </w:r>
+      <w:proofErr w:type="spellStart"/>
+      <w:r>
+        <w:t>i</w:t>
+      </w:r>
+      <w:proofErr w:type="spellEnd"/>
+      <w:r>
+        <w:t>] = Array[</w:t>
+      </w:r>
+      <w:proofErr w:type="spellStart"/>
+      <w:r>
+        <w:t>i</w:t>
+      </w:r>
+      <w:proofErr w:type="spellEnd"/>
+      <w:r>
+        <w:t>] + (Array[</w:t>
+      </w:r>
+      <w:proofErr w:type="spellStart"/>
+      <w:r>
+        <w:t>i</w:t>
+      </w:r>
+      <w:proofErr w:type="spellEnd"/>
+      <w:r>
+        <w:t xml:space="preserve">] * </w:t>
+      </w:r>
+      <w:proofErr w:type="spellStart"/>
+      <w:r>
+        <w:t>randomNum</w:t>
+      </w:r>
+      <w:proofErr w:type="spellEnd"/>
+      <w:r>
+        <w:t>);</w:t>
+      </w:r>
+      <w:r>
+        <w:br/>
+        <w:t xml:space="preserve">            }</w:t>
+      </w:r>
+      <w:r>
+        <w:br/>
+      </w:r>
+      <w:r>
+        <w:lastRenderedPageBreak/>
+        <w:t xml:space="preserve">            if(</w:t>
+      </w:r>
+      <w:proofErr w:type="spellStart"/>
+      <w:r>
+        <w:t>randomNum</w:t>
+      </w:r>
+      <w:proofErr w:type="spellEnd"/>
+      <w:r>
+        <w:t xml:space="preserve"> &gt; 2 &amp;&amp; </w:t>
+      </w:r>
+      <w:proofErr w:type="spellStart"/>
+      <w:r>
+        <w:t>randomNum</w:t>
+      </w:r>
+      <w:proofErr w:type="spellEnd"/>
+      <w:r>
+        <w:t xml:space="preserve"> &lt; 5){</w:t>
+      </w:r>
+      <w:r>
+        <w:br/>
+        <w:t xml:space="preserve">                Array[</w:t>
+      </w:r>
+      <w:proofErr w:type="spellStart"/>
+      <w:r>
+        <w:t>i</w:t>
+      </w:r>
+      <w:proofErr w:type="spellEnd"/>
+      <w:r>
+        <w:t>] = Array[</w:t>
+      </w:r>
+      <w:proofErr w:type="spellStart"/>
+      <w:r>
+        <w:t>i</w:t>
+      </w:r>
+      <w:proofErr w:type="spellEnd"/>
+      <w:r>
+        <w:t xml:space="preserve">] - (Array[2] * </w:t>
+      </w:r>
+      <w:proofErr w:type="spellStart"/>
+      <w:r>
+        <w:t>randomNum</w:t>
+      </w:r>
+      <w:proofErr w:type="spellEnd"/>
+      <w:r>
+        <w:t>);</w:t>
+      </w:r>
+      <w:r>
+        <w:br/>
+        <w:t xml:space="preserve">            }</w:t>
+      </w:r>
+      <w:r>
+        <w:br/>
+        <w:t xml:space="preserve">            if(</w:t>
+      </w:r>
+      <w:proofErr w:type="spellStart"/>
+      <w:r>
+        <w:t>randomNum</w:t>
+      </w:r>
+      <w:proofErr w:type="spellEnd"/>
+      <w:r>
+        <w:t xml:space="preserve"> &gt; 5 &amp;&amp; </w:t>
+      </w:r>
+      <w:proofErr w:type="spellStart"/>
+      <w:r>
+        <w:t>randomNum</w:t>
+      </w:r>
+      <w:proofErr w:type="spellEnd"/>
+      <w:r>
+        <w:t xml:space="preserve"> &lt; 8 &amp;&amp; </w:t>
+      </w:r>
+      <w:proofErr w:type="spellStart"/>
+      <w:r>
+        <w:t>i</w:t>
+      </w:r>
+      <w:proofErr w:type="spellEnd"/>
+      <w:r>
+        <w:t xml:space="preserve"> &gt; 1){</w:t>
+      </w:r>
+      <w:r>
+        <w:br/>
+        <w:t xml:space="preserve">                Array[</w:t>
+      </w:r>
+      <w:proofErr w:type="spellStart"/>
+      <w:r>
+        <w:t>i</w:t>
+      </w:r>
+      <w:proofErr w:type="spellEnd"/>
+      <w:r>
+        <w:t xml:space="preserve">] = Array[i-1] / </w:t>
+      </w:r>
+      <w:proofErr w:type="spellStart"/>
+      <w:r>
+        <w:t>randomNum</w:t>
+      </w:r>
+      <w:proofErr w:type="spellEnd"/>
+      <w:r>
+        <w:t>;</w:t>
+      </w:r>
+      <w:r>
+        <w:br/>
+        <w:t xml:space="preserve">                Array[</w:t>
+      </w:r>
+      <w:proofErr w:type="spellStart"/>
+      <w:r>
+        <w:t>i</w:t>
+      </w:r>
+      <w:proofErr w:type="spellEnd"/>
+      <w:r>
+        <w:t>] = Array[</w:t>
+      </w:r>
+      <w:proofErr w:type="spellStart"/>
+      <w:r>
+        <w:t>i</w:t>
+      </w:r>
+      <w:proofErr w:type="spellEnd"/>
+      <w:r>
+        <w:t>] / (</w:t>
+      </w:r>
+      <w:proofErr w:type="spellStart"/>
+      <w:r>
+        <w:t>randomNum</w:t>
+      </w:r>
+      <w:proofErr w:type="spellEnd"/>
+      <w:r>
+        <w:t xml:space="preserve"> % (Array[i-1] + 1));</w:t>
+      </w:r>
+      <w:r>
+        <w:br/>
+        <w:t xml:space="preserve">            }</w:t>
+      </w:r>
+      <w:r>
+        <w:br/>
+        <w:t xml:space="preserve">        }</w:t>
+      </w:r>
+      <w:r>
+        <w:br/>
+        <w:t xml:space="preserve">        String </w:t>
+      </w:r>
+      <w:proofErr w:type="spellStart"/>
+      <w:r>
+        <w:t>stringOutput</w:t>
+      </w:r>
+      <w:proofErr w:type="spellEnd"/>
+      <w:r>
+        <w:t xml:space="preserve"> = "";</w:t>
+      </w:r>
+      <w:r>
+        <w:br/>
+        <w:t xml:space="preserve">        for(int </w:t>
+      </w:r>
+      <w:proofErr w:type="spellStart"/>
+      <w:r>
+        <w:t>i</w:t>
+      </w:r>
+      <w:proofErr w:type="spellEnd"/>
+      <w:r>
+        <w:t xml:space="preserve"> = 0; </w:t>
+      </w:r>
+      <w:proofErr w:type="spellStart"/>
+      <w:r>
+        <w:t>i</w:t>
+      </w:r>
+      <w:proofErr w:type="spellEnd"/>
+      <w:r>
+        <w:t xml:space="preserve"> &lt; 16; </w:t>
+      </w:r>
+      <w:proofErr w:type="spellStart"/>
+      <w:r>
+        <w:t>i</w:t>
+      </w:r>
+      <w:proofErr w:type="spellEnd"/>
+      <w:r>
+        <w:t>++){</w:t>
+      </w:r>
+      <w:r>
+        <w:br/>
+        <w:t xml:space="preserve">            </w:t>
+      </w:r>
+      <w:proofErr w:type="spellStart"/>
+      <w:r>
+        <w:t>stringOutput</w:t>
+      </w:r>
+      <w:proofErr w:type="spellEnd"/>
+      <w:r>
+        <w:t xml:space="preserve"> = </w:t>
+      </w:r>
+      <w:proofErr w:type="spellStart"/>
+      <w:r>
+        <w:t>stringOutput</w:t>
+      </w:r>
+      <w:proofErr w:type="spellEnd"/>
+      <w:r>
+        <w:t xml:space="preserve"> + (char)Array[</w:t>
+      </w:r>
+      <w:proofErr w:type="spellStart"/>
+      <w:r>
+        <w:t>i</w:t>
+      </w:r>
+      <w:proofErr w:type="spellEnd"/>
+      <w:r>
+        <w:t>];</w:t>
+      </w:r>
+      <w:r>
+        <w:br/>
+        <w:t xml:space="preserve">        }</w:t>
+      </w:r>
+      <w:r>
+        <w:br/>
+        <w:t xml:space="preserve">        return </w:t>
+      </w:r>
+      <w:proofErr w:type="spellStart"/>
+      <w:r>
+        <w:t>stringOutput</w:t>
+      </w:r>
+      <w:proofErr w:type="spellEnd"/>
+      <w:r>
+        <w:t>;</w:t>
+      </w:r>
+      <w:r>
+        <w:br/>
+        <w:t xml:space="preserve">    }</w:t>
+      </w:r>
+      <w:r>
+        <w:br/>
+        <w:t>}</w:t>
+      </w:r>
+    </w:p>
+    <w:p/>
+    <w:p>
+      <w:pPr>
+        <w:rPr>
+          <w:b/>
+          <w:bCs/>
+          <w:sz w:val="28"/>
+          <w:szCs w:val="28"/>
+        </w:rPr>
+      </w:pPr>
+      <w:r>
+        <w:rPr>
+          <w:b/>
+          <w:bCs/>
+          <w:sz w:val="28"/>
+          <w:szCs w:val="28"/>
+        </w:rPr>
+        <w:t>References:</w:t>
+      </w:r>
+    </w:p>
+    <w:p>
+      <w:sdt>
+        <w:sdtPr>
+          <w:id w:val="1352148211"/>
+          <w:citation/>
+        </w:sdtPr>
+        <w:sdtContent>
+          <w:r>
+            <w:fldChar w:fldCharType="begin"/>
+          </w:r>
+          <w:r>
+            <w:instrText xml:space="preserve"> CITATION Esh25 \l 2057 </w:instrText>
+          </w:r>
+          <w:r>
+            <w:fldChar w:fldCharType="separate"/>
+          </w:r>
+          <w:r>
+            <w:rPr>
+              <w:noProof/>
+            </w:rPr>
+            <w:t xml:space="preserve"> (Gupta, 2025)</w:t>
+          </w:r>
+          <w:r>
+            <w:fldChar w:fldCharType="end"/>
+          </w:r>
+        </w:sdtContent>
+      </w:sdt>
+    </w:p>
+    <w:p>
+      <w:sdt>
+        <w:sdtPr>
+          <w:id w:val="-2019680562"/>
+          <w:citation/>
+        </w:sdtPr>
+        <w:sdtContent>
+          <w:r>
+            <w:fldChar w:fldCharType="begin"/>
+          </w:r>
+          <w:r>
+            <w:rPr>
+              <w:lang w:val="en-US"/>
+            </w:rPr>
+            <w:instrText xml:space="preserve"> CITATION Kar25 \l 1033 </w:instrText>
+          </w:r>
+          <w:r>
+            <w:fldChar w:fldCharType="separate"/>
+          </w:r>
+          <w:r>
+            <w:rPr>
+              <w:noProof/>
+              <w:lang w:val="en-US"/>
+            </w:rPr>
+            <w:t>(Kartik, 2025)</w:t>
+          </w:r>
+          <w:r>
+            <w:fldChar w:fldCharType="end"/>
+          </w:r>
+        </w:sdtContent>
+      </w:sdt>
     </w:p>
     <w:p>
       <w:pPr>
@@ -166,10 +3948,218 @@
           <w:u w:val="single"/>
         </w:rPr>
       </w:pPr>
+      <w:sdt>
+        <w:sdtPr>
+          <w:rPr>
+            <w:b/>
+            <w:bCs/>
+            <w:sz w:val="28"/>
+            <w:szCs w:val="28"/>
+            <w:u w:val="single"/>
+          </w:rPr>
+          <w:id w:val="202829680"/>
+          <w:citation/>
+        </w:sdtPr>
+        <w:sdtContent>
+          <w:r>
+            <w:rPr>
+              <w:b/>
+              <w:bCs/>
+              <w:sz w:val="28"/>
+              <w:szCs w:val="28"/>
+              <w:u w:val="single"/>
+            </w:rPr>
+            <w:fldChar w:fldCharType="begin"/>
+          </w:r>
+          <w:r>
+            <w:rPr>
+              <w:lang w:val="en-US"/>
+            </w:rPr>
+            <w:instrText xml:space="preserve"> CITATION ran25 \l 1033 </w:instrText>
+          </w:r>
+          <w:r>
+            <w:rPr>
+              <w:b/>
+              <w:bCs/>
+              <w:sz w:val="28"/>
+              <w:szCs w:val="28"/>
+              <w:u w:val="single"/>
+            </w:rPr>
+            <w:fldChar w:fldCharType="separate"/>
+          </w:r>
+          <w:r>
+            <w:rPr>
+              <w:noProof/>
+              <w:lang w:val="en-US"/>
+            </w:rPr>
+            <w:t>(randomsapien, 2025)</w:t>
+          </w:r>
+          <w:r>
+            <w:rPr>
+              <w:b/>
+              <w:bCs/>
+              <w:sz w:val="28"/>
+              <w:szCs w:val="28"/>
+              <w:u w:val="single"/>
+            </w:rPr>
+            <w:fldChar w:fldCharType="end"/>
+          </w:r>
+        </w:sdtContent>
+      </w:sdt>
+    </w:p>
+    <w:p>
+      <w:pPr>
+        <w:rPr>
+          <w:b/>
+          <w:bCs/>
+          <w:sz w:val="28"/>
+          <w:szCs w:val="28"/>
+          <w:u w:val="single"/>
+        </w:rPr>
+      </w:pPr>
+      <w:sdt>
+        <w:sdtPr>
+          <w:rPr>
+            <w:b/>
+            <w:bCs/>
+            <w:sz w:val="28"/>
+            <w:szCs w:val="28"/>
+            <w:u w:val="single"/>
+          </w:rPr>
+          <w:id w:val="798963334"/>
+          <w:citation/>
+        </w:sdtPr>
+        <w:sdtContent>
+          <w:r>
+            <w:rPr>
+              <w:b/>
+              <w:bCs/>
+              <w:sz w:val="28"/>
+              <w:szCs w:val="28"/>
+              <w:u w:val="single"/>
+            </w:rPr>
+            <w:fldChar w:fldCharType="begin"/>
+          </w:r>
+          <w:r>
+            <w:rPr>
+              <w:b/>
+              <w:bCs/>
+              <w:sz w:val="28"/>
+              <w:szCs w:val="28"/>
+              <w:u w:val="single"/>
+              <w:lang w:val="en-US"/>
+            </w:rPr>
+            <w:instrText xml:space="preserve"> CITATION Kar251 \l 1033 </w:instrText>
+          </w:r>
+          <w:r>
+            <w:rPr>
+              <w:b/>
+              <w:bCs/>
+              <w:sz w:val="28"/>
+              <w:szCs w:val="28"/>
+              <w:u w:val="single"/>
+            </w:rPr>
+            <w:fldChar w:fldCharType="separate"/>
+          </w:r>
+          <w:r>
+            <w:rPr>
+              <w:noProof/>
+              <w:sz w:val="28"/>
+              <w:szCs w:val="28"/>
+              <w:lang w:val="en-US"/>
+            </w:rPr>
+            <w:t>(Kartik, Returning Multiple values in Java, 2025)</w:t>
+          </w:r>
+          <w:r>
+            <w:rPr>
+              <w:b/>
+              <w:bCs/>
+              <w:sz w:val="28"/>
+              <w:szCs w:val="28"/>
+              <w:u w:val="single"/>
+            </w:rPr>
+            <w:fldChar w:fldCharType="end"/>
+          </w:r>
+        </w:sdtContent>
+      </w:sdt>
+    </w:p>
+    <w:p>
+      <w:pPr>
+        <w:rPr>
+          <w:b/>
+          <w:bCs/>
+          <w:sz w:val="28"/>
+          <w:szCs w:val="28"/>
+          <w:u w:val="single"/>
+        </w:rPr>
+      </w:pPr>
+      <w:sdt>
+        <w:sdtPr>
+          <w:rPr>
+            <w:b/>
+            <w:bCs/>
+            <w:sz w:val="28"/>
+            <w:szCs w:val="28"/>
+            <w:u w:val="single"/>
+          </w:rPr>
+          <w:id w:val="1534458173"/>
+          <w:citation/>
+        </w:sdtPr>
+        <w:sdtContent>
+          <w:r>
+            <w:rPr>
+              <w:b/>
+              <w:bCs/>
+              <w:sz w:val="28"/>
+              <w:szCs w:val="28"/>
+              <w:u w:val="single"/>
+            </w:rPr>
+            <w:fldChar w:fldCharType="begin"/>
+          </w:r>
+          <w:r>
+            <w:rPr>
+              <w:b/>
+              <w:bCs/>
+              <w:sz w:val="28"/>
+              <w:szCs w:val="28"/>
+              <w:u w:val="single"/>
+            </w:rPr>
+            <w:instrText xml:space="preserve"> CITATION Cod25 \l 2057 </w:instrText>
+          </w:r>
+          <w:r>
+            <w:rPr>
+              <w:b/>
+              <w:bCs/>
+              <w:sz w:val="28"/>
+              <w:szCs w:val="28"/>
+              <w:u w:val="single"/>
+            </w:rPr>
+            <w:fldChar w:fldCharType="separate"/>
+          </w:r>
+          <w:r>
+            <w:rPr>
+              <w:noProof/>
+              <w:sz w:val="28"/>
+              <w:szCs w:val="28"/>
+            </w:rPr>
+            <w:t>(Code_r, 2025)</w:t>
+          </w:r>
+          <w:r>
+            <w:rPr>
+              <w:b/>
+              <w:bCs/>
+              <w:sz w:val="28"/>
+              <w:szCs w:val="28"/>
+              <w:u w:val="single"/>
+            </w:rPr>
+            <w:fldChar w:fldCharType="end"/>
+          </w:r>
+        </w:sdtContent>
+      </w:sdt>
     </w:p>
     <w:sectPr>
       <w:pgSz w:w="11906" w:h="16838"/>
-      <w:pgMar w:top="1440" w:right="1440" w:bottom="1440" w:left="1440" w:header="708" w:footer="708" w:gutter="0"/>
+      <w:pgMar w:top="720" w:right="720" w:bottom="720" w:left="720" w:header="708" w:footer="708" w:gutter="0"/>
       <w:cols w:space="708"/>
       <w:docGrid w:linePitch="360"/>
     </w:sectPr>
@@ -780,7 +4770,6 @@
   <w:style w:type="character" w:default="1" w:styleId="DefaultParagraphFont">
     <w:name w:val="Default Paragraph Font"/>
     <w:uiPriority w:val="1"/>
-    <w:semiHidden/>
     <w:unhideWhenUsed/>
   </w:style>
   <w:style w:type="table" w:default="1" w:styleId="TableNormal">
@@ -1093,6 +5082,25 @@
       <w:color w:val="0F4761" w:themeColor="accent1" w:themeShade="BF"/>
       <w:spacing w:val="5"/>
     </w:rPr>
+  </w:style>
+  <w:style w:type="table" w:styleId="TableGrid">
+    <w:name w:val="Table Grid"/>
+    <w:basedOn w:val="TableNormal"/>
+    <w:uiPriority w:val="39"/>
+    <w:rsid w:val="00F44C8D"/>
+    <w:pPr>
+      <w:spacing w:after="0" w:line="240" w:lineRule="auto"/>
+    </w:pPr>
+    <w:tblPr>
+      <w:tblBorders>
+        <w:top w:val="single" w:sz="4" w:space="0" w:color="auto"/>
+        <w:left w:val="single" w:sz="4" w:space="0" w:color="auto"/>
+        <w:bottom w:val="single" w:sz="4" w:space="0" w:color="auto"/>
+        <w:right w:val="single" w:sz="4" w:space="0" w:color="auto"/>
+        <w:insideH w:val="single" w:sz="4" w:space="0" w:color="auto"/>
+        <w:insideV w:val="single" w:sz="4" w:space="0" w:color="auto"/>
+      </w:tblBorders>
+    </w:tblPr>
   </w:style>
 </w:styles>
 </file>
@@ -1410,4 +5418,123 @@
     </a:ext>
   </a:extLst>
 </a:theme>
+</file>
+
+<file path=customXml/item1.xml><?xml version="1.0" encoding="utf-8"?>
+<b:Sources xmlns:b="http://schemas.openxmlformats.org/officeDocument/2006/bibliography" xmlns="http://schemas.openxmlformats.org/officeDocument/2006/bibliography" SelectedStyle="\APASixthEditionOfficeOnline.xsl" StyleName="APA" Version="6">
+  <b:Source>
+    <b:Tag>Esh25</b:Tag>
+    <b:SourceType>InternetSite</b:SourceType>
+    <b:Guid>{9DC78E89-C92C-4A3B-BF47-ACB9529BE75D}</b:Guid>
+    <b:Author>
+      <b:Author>
+        <b:NameList>
+          <b:Person>
+            <b:Last>Gupta</b:Last>
+            <b:First>Esha</b:First>
+          </b:Person>
+        </b:NameList>
+      </b:Author>
+    </b:Author>
+    <b:Title>How to Return an Array in Java</b:Title>
+    <b:InternetSiteTitle>Shiksha online</b:InternetSiteTitle>
+    <b:Year>2025</b:Year>
+    <b:Month>October</b:Month>
+    <b:Day>13</b:Day>
+    <b:URL>https://www.shiksha.com/online-courses/articles/how-to-return-an-array-in-java/</b:URL>
+    <b:RefOrder>1</b:RefOrder>
+  </b:Source>
+  <b:Source>
+    <b:Tag>Kar25</b:Tag>
+    <b:SourceType>InternetSite</b:SourceType>
+    <b:Guid>{73F2A822-AE92-4D3F-A44D-0C85F19D37B1}</b:Guid>
+    <b:Author>
+      <b:Author>
+        <b:NameList>
+          <b:Person>
+            <b:Last>Kartik</b:Last>
+          </b:Person>
+        </b:NameList>
+      </b:Author>
+    </b:Author>
+    <b:Title>Generating Random Numbers in Java</b:Title>
+    <b:InternetSiteTitle>Geeks for Geeks</b:InternetSiteTitle>
+    <b:Year>2025</b:Year>
+    <b:Month>10</b:Month>
+    <b:Day>11</b:Day>
+    <b:URL>https://www.geeksforgeeks.org/java/generating-random-numbers-in-java/</b:URL>
+    <b:RefOrder>2</b:RefOrder>
+  </b:Source>
+  <b:Source>
+    <b:Tag>ran25</b:Tag>
+    <b:SourceType>InternetSite</b:SourceType>
+    <b:Guid>{5938699E-B3A0-4069-BFA5-5FB63127F522}</b:Guid>
+    <b:Author>
+      <b:Author>
+        <b:NameList>
+          <b:Person>
+            <b:Last>randomsapien</b:Last>
+          </b:Person>
+        </b:NameList>
+      </b:Author>
+    </b:Author>
+    <b:Title>Advanced Encryption Standard (AES)</b:Title>
+    <b:InternetSiteTitle>Geeks for Geeks</b:InternetSiteTitle>
+    <b:Year>2025</b:Year>
+    <b:Month>10</b:Month>
+    <b:Day>20</b:Day>
+    <b:URL>https://www.geeksforgeeks.org/computer-networks/advanced-encryption-standard-aes/</b:URL>
+    <b:RefOrder>3</b:RefOrder>
+  </b:Source>
+  <b:Source>
+    <b:Tag>Kar251</b:Tag>
+    <b:SourceType>InternetSite</b:SourceType>
+    <b:Guid>{B968C1CA-673E-44A4-A62F-5BF01123C677}</b:Guid>
+    <b:Author>
+      <b:Author>
+        <b:NameList>
+          <b:Person>
+            <b:Last>Kartik</b:Last>
+          </b:Person>
+        </b:NameList>
+      </b:Author>
+    </b:Author>
+    <b:Title>Returning Multiple values in Java</b:Title>
+    <b:InternetSiteTitle>Geeks for Geeks</b:InternetSiteTitle>
+    <b:Year>2025</b:Year>
+    <b:Month>July</b:Month>
+    <b:Day>23</b:Day>
+    <b:URL>https://www.geeksforgeeks.org/java/returning-multiple-values-in-java/</b:URL>
+    <b:RefOrder>4</b:RefOrder>
+  </b:Source>
+  <b:Source>
+    <b:Tag>Cod25</b:Tag>
+    <b:SourceType>InternetSite</b:SourceType>
+    <b:Guid>{A8181686-977E-4CF3-9061-C3673C89D8EB}</b:Guid>
+    <b:Author>
+      <b:Author>
+        <b:NameList>
+          <b:Person>
+            <b:Last>Code_r</b:Last>
+          </b:Person>
+        </b:NameList>
+      </b:Author>
+    </b:Author>
+    <b:Title>How to Convert a Byte value to String value in Java with Examples</b:Title>
+    <b:InternetSiteTitle>Geeks for Geeks</b:InternetSiteTitle>
+    <b:Year>2025</b:Year>
+    <b:Month>July</b:Month>
+    <b:Day>12</b:Day>
+    <b:URL>https://www.geeksforgeeks.org/java/how-to-convert-a-byte-value-to-string-value-in-java-with-examples/</b:URL>
+    <b:RefOrder>5</b:RefOrder>
+  </b:Source>
+</b:Sources>
+</file>
+
+<file path=customXml/itemProps1.xml><?xml version="1.0" encoding="utf-8"?>
+<ds:datastoreItem xmlns:ds="http://schemas.openxmlformats.org/officeDocument/2006/customXml" ds:itemID="{109F836D-658B-44EF-8878-DCAC4CD0CA42}">
+  <ds:schemaRefs>
+    <ds:schemaRef ds:uri="http://schemas.openxmlformats.org/officeDocument/2006/bibliography"/>
+  </ds:schemaRefs>
+</ds:datastoreItem>
 </file>
</xml_diff>